<commit_message>
V1.14.3.1 correção de bugs
</commit_message>
<xml_diff>
--- a/codigo/word_templates/proposta_comercial_template.docx
+++ b/codigo/word_templates/proposta_comercial_template.docx
@@ -296,6 +296,90 @@
           <w:u w:val="single"/>
         </w:rPr>
         <w:t>2 – PREÇO</w:t>
+      </w:r>
+    </w:p>
+    <w:p>
+      <w:pPr>
+        <w:pStyle w:val="ListParagraph"/>
+        <w:tabs>
+          <w:tab w:val="left" w:pos="68"/>
+        </w:tabs>
+        <w:spacing w:line="240" w:lineRule="auto"/>
+        <w:contextualSpacing/>
+        <w:rPr>
+          <w:b/>
+          <w:bCs/>
+          <w:sz w:val="24"/>
+          <w:szCs w:val="24"/>
+        </w:rPr>
+      </w:pPr>
+      <w:r>
+        <w:rPr>
+          <w:b/>
+          <w:bCs/>
+          <w:sz w:val="24"/>
+          <w:szCs w:val="24"/>
+        </w:rPr>
+        <w:t>{%</w:t>
+      </w:r>
+      <w:r>
+        <w:rPr>
+          <w:b/>
+          <w:bCs/>
+          <w:sz w:val="24"/>
+          <w:szCs w:val="24"/>
+        </w:rPr>
+        <w:t>-</w:t>
+      </w:r>
+      <w:r>
+        <w:rPr>
+          <w:b/>
+          <w:bCs/>
+          <w:sz w:val="24"/>
+          <w:szCs w:val="24"/>
+        </w:rPr>
+        <w:t xml:space="preserve"> for projeto in projetos %}</w:t>
+      </w:r>
+    </w:p>
+    <w:p>
+      <w:pPr>
+        <w:pStyle w:val="Footer"/>
+        <w:numPr>
+          <w:ilvl w:val="0"/>
+          <w:numId w:val="2"/>
+        </w:numPr>
+        <w:tabs>
+          <w:tab w:val="left" w:pos="68"/>
+          <w:tab w:val="left" w:pos="4820"/>
+        </w:tabs>
+        <w:spacing w:line="240" w:lineRule="auto"/>
+        <w:rPr>
+          <w:b/>
+          <w:bCs/>
+        </w:rPr>
+      </w:pPr>
+      <w:r>
+        <w:rPr>
+          <w:b/>
+          <w:bCs/>
+        </w:rPr>
+        <w:t>{{</w:t>
+      </w:r>
+      <w:proofErr w:type="spellStart"/>
+      <w:r>
+        <w:rPr>
+          <w:b/>
+          <w:bCs/>
+        </w:rPr>
+        <w:t>projeto.nome</w:t>
+      </w:r>
+      <w:proofErr w:type="spellEnd"/>
+      <w:r>
+        <w:rPr>
+          <w:b/>
+          <w:bCs/>
+        </w:rPr>
+        <w:t xml:space="preserve">}} </w:t>
       </w:r>
     </w:p>
     <w:sdt>
@@ -334,1602 +418,1500 @@
                   <w:sdtContent>
                     <w:p>
                       <w:pPr>
-                        <w:pStyle w:val="ListParagraph"/>
+                        <w:pStyle w:val="Footer"/>
                         <w:tabs>
                           <w:tab w:val="left" w:pos="68"/>
+                          <w:tab w:val="left" w:pos="4820"/>
                         </w:tabs>
                         <w:spacing w:line="240" w:lineRule="auto"/>
-                        <w:contextualSpacing/>
-                        <w:rPr>
-                          <w:b/>
-                          <w:bCs/>
-                          <w:sz w:val="24"/>
-                          <w:szCs w:val="24"/>
+                        <w:ind w:firstLine="0"/>
+                        <w:rPr>
+                          <w:b/>
+                          <w:bCs/>
+                          <w:lang w:val="en-US"/>
                         </w:rPr>
                       </w:pPr>
                       <w:r>
                         <w:rPr>
                           <w:b/>
                           <w:bCs/>
-                          <w:sz w:val="24"/>
-                          <w:szCs w:val="24"/>
-                        </w:rPr>
-                        <w:t>{% for projeto in projetos -%}</w:t>
+                          <w:lang w:val="en-US"/>
+                        </w:rPr>
+                        <w:t xml:space="preserve">{% for </w:t>
+                      </w:r>
+                      <w:proofErr w:type="spellStart"/>
+                      <w:r>
+                        <w:rPr>
+                          <w:b/>
+                          <w:bCs/>
+                          <w:lang w:val="en-US"/>
+                        </w:rPr>
+                        <w:t>aplicacao</w:t>
+                      </w:r>
+                      <w:proofErr w:type="spellEnd"/>
+                      <w:r>
+                        <w:rPr>
+                          <w:b/>
+                          <w:bCs/>
+                          <w:lang w:val="en-US"/>
+                        </w:rPr>
+                        <w:t xml:space="preserve"> in </w:t>
+                      </w:r>
+                      <w:proofErr w:type="spellStart"/>
+                      <w:r>
+                        <w:rPr>
+                          <w:b/>
+                          <w:bCs/>
+                          <w:lang w:val="en-US"/>
+                        </w:rPr>
+                        <w:t>projeto.aplicacoes_groups</w:t>
+                      </w:r>
+                      <w:proofErr w:type="spellEnd"/>
+                      <w:r>
+                        <w:rPr>
+                          <w:b/>
+                          <w:bCs/>
+                          <w:lang w:val="en-US"/>
+                        </w:rPr>
+                        <w:t xml:space="preserve"> %}</w:t>
                       </w:r>
                     </w:p>
                     <w:p>
                       <w:pPr>
-                        <w:pStyle w:val="ListParagraph"/>
+                        <w:pStyle w:val="Footer"/>
                         <w:tabs>
                           <w:tab w:val="left" w:pos="68"/>
+                          <w:tab w:val="left" w:pos="4820"/>
                         </w:tabs>
                         <w:spacing w:line="240" w:lineRule="auto"/>
-                        <w:contextualSpacing/>
-                        <w:rPr>
-                          <w:b/>
-                          <w:bCs/>
-                          <w:sz w:val="24"/>
-                          <w:szCs w:val="24"/>
+                        <w:ind w:firstLine="0"/>
+                        <w:rPr>
+                          <w:b/>
+                          <w:bCs/>
                         </w:rPr>
                       </w:pPr>
                       <w:r>
                         <w:rPr>
                           <w:b/>
                           <w:bCs/>
-                          <w:sz w:val="24"/>
-                          <w:szCs w:val="24"/>
-                        </w:rPr>
-                        <w:t xml:space="preserve"> {{ </w:t>
-                      </w:r>
-                      <w:proofErr w:type="spellStart"/>
-                      <w:r>
-                        <w:rPr>
-                          <w:b/>
-                          <w:bCs/>
-                          <w:sz w:val="24"/>
-                          <w:szCs w:val="24"/>
-                        </w:rPr>
-                        <w:t>projeto.nome</w:t>
-                      </w:r>
-                      <w:proofErr w:type="spellEnd"/>
-                      <w:r>
-                        <w:rPr>
-                          <w:b/>
-                          <w:bCs/>
-                          <w:sz w:val="24"/>
-                          <w:szCs w:val="24"/>
+                          <w:lang w:val="en-US"/>
+                        </w:rPr>
+                        <w:t xml:space="preserve">  </w:t>
+                      </w:r>
+                      <w:r>
+                        <w:rPr>
+                          <w:b/>
+                          <w:bCs/>
+                        </w:rPr>
+                        <w:t xml:space="preserve">{{ </w:t>
+                      </w:r>
+                      <w:proofErr w:type="spellStart"/>
+                      <w:r>
+                        <w:rPr>
+                          <w:b/>
+                          <w:bCs/>
+                        </w:rPr>
+                        <w:t>aplicacao.nome</w:t>
+                      </w:r>
+                      <w:proofErr w:type="spellEnd"/>
+                      <w:r>
+                        <w:rPr>
+                          <w:b/>
+                          <w:bCs/>
                         </w:rPr>
                         <w:t xml:space="preserve"> }}</w:t>
                       </w:r>
                     </w:p>
                     <w:p>
                       <w:pPr>
-                        <w:pStyle w:val="ListParagraph"/>
+                        <w:pStyle w:val="Footer"/>
                         <w:tabs>
                           <w:tab w:val="left" w:pos="68"/>
+                          <w:tab w:val="left" w:pos="4820"/>
                         </w:tabs>
                         <w:spacing w:line="240" w:lineRule="auto"/>
-                        <w:contextualSpacing/>
-                        <w:rPr>
-                          <w:b/>
-                          <w:bCs/>
-                          <w:sz w:val="24"/>
-                          <w:szCs w:val="24"/>
+                        <w:ind w:firstLine="0"/>
+                        <w:rPr>
+                          <w:b/>
+                          <w:bCs/>
                         </w:rPr>
                       </w:pPr>
                     </w:p>
                     <w:p>
                       <w:pPr>
-                        <w:pStyle w:val="ListParagraph"/>
+                        <w:pStyle w:val="Footer"/>
                         <w:tabs>
                           <w:tab w:val="left" w:pos="68"/>
+                          <w:tab w:val="left" w:pos="4820"/>
                         </w:tabs>
                         <w:spacing w:line="240" w:lineRule="auto"/>
-                        <w:contextualSpacing/>
-                        <w:rPr>
-                          <w:b/>
-                          <w:bCs/>
-                          <w:sz w:val="24"/>
-                          <w:szCs w:val="24"/>
-                          <w:lang w:val="en-US"/>
+                        <w:ind w:firstLine="0"/>
+                        <w:rPr>
+                          <w:b/>
+                          <w:bCs/>
                         </w:rPr>
                       </w:pPr>
                       <w:r>
                         <w:rPr>
                           <w:b/>
                           <w:bCs/>
-                          <w:sz w:val="24"/>
-                          <w:szCs w:val="24"/>
-                          <w:lang w:val="en-US"/>
-                        </w:rPr>
-                        <w:t>{% for aplicacao in projeto.aplicacoes_groups -%}</w:t>
+                        </w:rPr>
+                        <w:t>{%</w:t>
+                      </w:r>
+                      <w:r>
+                        <w:rPr>
+                          <w:b/>
+                          <w:bCs/>
+                        </w:rPr>
+                        <w:t>-</w:t>
+                      </w:r>
+                      <w:proofErr w:type="spellStart"/>
+                      <w:r>
+                        <w:rPr>
+                          <w:b/>
+                          <w:bCs/>
+                        </w:rPr>
+                        <w:t>if</w:t>
+                      </w:r>
+                      <w:proofErr w:type="spellEnd"/>
+                      <w:r>
+                        <w:rPr>
+                          <w:b/>
+                          <w:bCs/>
+                        </w:rPr>
+                        <w:t xml:space="preserve"> </w:t>
+                      </w:r>
+                      <w:proofErr w:type="spellStart"/>
+                      <w:r>
+                        <w:rPr>
+                          <w:b/>
+                          <w:bCs/>
+                        </w:rPr>
+                        <w:t>aplicacao.tem_maquinas</w:t>
+                      </w:r>
+                      <w:proofErr w:type="spellEnd"/>
+                      <w:r>
+                        <w:rPr>
+                          <w:b/>
+                          <w:bCs/>
+                        </w:rPr>
+                        <w:t xml:space="preserve"> </w:t>
+                      </w:r>
+                      <w:r>
+                        <w:rPr>
+                          <w:b/>
+                          <w:bCs/>
+                        </w:rPr>
+                        <w:t>-</w:t>
+                      </w:r>
+                      <w:r>
+                        <w:rPr>
+                          <w:b/>
+                          <w:bCs/>
+                        </w:rPr>
+                        <w:t>%}</w:t>
                       </w:r>
                     </w:p>
                     <w:p>
                       <w:pPr>
-                        <w:pStyle w:val="ListParagraph"/>
+                        <w:pStyle w:val="Footer"/>
                         <w:tabs>
                           <w:tab w:val="left" w:pos="68"/>
+                          <w:tab w:val="left" w:pos="4820"/>
                         </w:tabs>
                         <w:spacing w:line="240" w:lineRule="auto"/>
-                        <w:contextualSpacing/>
-                        <w:rPr>
-                          <w:b/>
-                          <w:bCs/>
-                          <w:sz w:val="24"/>
-                          <w:szCs w:val="24"/>
-                        </w:rPr>
-                      </w:pPr>
-                      <w:r>
-                        <w:rPr>
-                          <w:b/>
-                          <w:bCs/>
-                          <w:sz w:val="24"/>
-                          <w:szCs w:val="24"/>
-                        </w:rPr>
-                        <w:t xml:space="preserve">{{ </w:t>
-                      </w:r>
-                      <w:proofErr w:type="spellStart"/>
-                      <w:r>
-                        <w:rPr>
-                          <w:b/>
-                          <w:bCs/>
-                          <w:sz w:val="24"/>
-                          <w:szCs w:val="24"/>
-                        </w:rPr>
-                        <w:t>aplicacao.nome</w:t>
-                      </w:r>
-                      <w:proofErr w:type="spellEnd"/>
-                      <w:r>
-                        <w:rPr>
-                          <w:b/>
-                          <w:bCs/>
-                          <w:sz w:val="24"/>
-                          <w:szCs w:val="24"/>
-                        </w:rPr>
-                        <w:t xml:space="preserve"> }}</w:t>
-                      </w:r>
-                    </w:p>
-                    <w:p>
-                      <w:pPr>
-                        <w:pStyle w:val="ListParagraph"/>
-                        <w:tabs>
-                          <w:tab w:val="left" w:pos="68"/>
-                        </w:tabs>
-                        <w:spacing w:line="240" w:lineRule="auto"/>
-                        <w:contextualSpacing/>
-                        <w:rPr>
-                          <w:b/>
-                          <w:bCs/>
-                          <w:sz w:val="24"/>
-                          <w:szCs w:val="24"/>
+                        <w:ind w:firstLine="0"/>
+                        <w:rPr>
+                          <w:b/>
+                          <w:bCs/>
                         </w:rPr>
                       </w:pPr>
                     </w:p>
                     <w:p>
                       <w:pPr>
-                        <w:pStyle w:val="ListParagraph"/>
+                        <w:pStyle w:val="Footer"/>
                         <w:tabs>
                           <w:tab w:val="left" w:pos="68"/>
+                          <w:tab w:val="left" w:pos="4820"/>
                         </w:tabs>
                         <w:spacing w:line="240" w:lineRule="auto"/>
-                        <w:contextualSpacing/>
-                        <w:rPr>
-                          <w:b/>
-                          <w:bCs/>
-                          <w:sz w:val="24"/>
-                          <w:szCs w:val="24"/>
+                        <w:ind w:firstLine="0"/>
+                        <w:rPr>
+                          <w:b/>
+                          <w:bCs/>
                         </w:rPr>
                       </w:pPr>
                       <w:r>
                         <w:rPr>
                           <w:b/>
                           <w:bCs/>
-                          <w:sz w:val="24"/>
-                          <w:szCs w:val="24"/>
-                        </w:rPr>
-                        <w:t xml:space="preserve">{%- </w:t>
-                      </w:r>
-                      <w:proofErr w:type="spellStart"/>
-                      <w:r>
-                        <w:rPr>
-                          <w:b/>
-                          <w:bCs/>
-                          <w:sz w:val="24"/>
-                          <w:szCs w:val="24"/>
-                        </w:rPr>
-                        <w:t>if</w:t>
-                      </w:r>
-                      <w:proofErr w:type="spellEnd"/>
-                      <w:r>
-                        <w:rPr>
-                          <w:b/>
-                          <w:bCs/>
-                          <w:sz w:val="24"/>
-                          <w:szCs w:val="24"/>
                         </w:rPr>
                         <w:t xml:space="preserve"> </w:t>
                       </w:r>
-                      <w:proofErr w:type="spellStart"/>
-                      <w:r>
-                        <w:rPr>
-                          <w:b/>
-                          <w:bCs/>
-                          <w:sz w:val="24"/>
-                          <w:szCs w:val="24"/>
-                        </w:rPr>
-                        <w:t>aplicacao.tem_maquinas</w:t>
-                      </w:r>
-                      <w:proofErr w:type="spellEnd"/>
-                      <w:r>
-                        <w:rPr>
-                          <w:b/>
-                          <w:bCs/>
-                          <w:sz w:val="24"/>
-                          <w:szCs w:val="24"/>
-                        </w:rPr>
-                        <w:t xml:space="preserve"> %}</w:t>
+                      <w:r>
+                        <w:rPr>
+                          <w:b/>
+                          <w:bCs/>
+                        </w:rPr>
+                        <w:t xml:space="preserve">  </w:t>
+                      </w:r>
+                      <w:r>
+                        <w:rPr>
+                          <w:b/>
+                          <w:bCs/>
+                        </w:rPr>
+                        <w:t xml:space="preserve"> </w:t>
+                      </w:r>
+                      <w:r>
+                        <w:rPr>
+                          <w:b/>
+                          <w:bCs/>
+                        </w:rPr>
+                        <w:t>Máquinas:</w:t>
                       </w:r>
                     </w:p>
                     <w:p>
                       <w:pPr>
-                        <w:pStyle w:val="ListParagraph"/>
+                        <w:pStyle w:val="Footer"/>
                         <w:tabs>
                           <w:tab w:val="left" w:pos="68"/>
+                          <w:tab w:val="left" w:pos="4820"/>
                         </w:tabs>
                         <w:spacing w:line="240" w:lineRule="auto"/>
-                        <w:contextualSpacing/>
-                        <w:rPr>
-                          <w:b/>
-                          <w:bCs/>
-                          <w:sz w:val="24"/>
-                          <w:szCs w:val="24"/>
+                        <w:ind w:firstLine="0"/>
+                        <w:rPr>
+                          <w:b/>
+                          <w:bCs/>
                         </w:rPr>
                       </w:pPr>
                       <w:r>
                         <w:rPr>
                           <w:b/>
                           <w:bCs/>
-                          <w:sz w:val="24"/>
-                          <w:szCs w:val="24"/>
-                        </w:rPr>
-                        <w:t xml:space="preserve"> Máquinas:</w:t>
+                        </w:rPr>
+                        <w:t xml:space="preserve">  </w:t>
+                      </w:r>
+                      <w:r>
+                        <w:rPr>
+                          <w:b/>
+                          <w:bCs/>
+                        </w:rPr>
+                        <w:t xml:space="preserve">  </w:t>
+                      </w:r>
+                      <w:r>
+                        <w:rPr>
+                          <w:b/>
+                          <w:bCs/>
+                        </w:rPr>
+                        <w:t xml:space="preserve"> </w:t>
+                      </w:r>
+                      <w:r>
+                        <w:rPr>
+                          <w:b/>
+                          <w:bCs/>
+                        </w:rPr>
+                        <w:t xml:space="preserve">{{ </w:t>
+                      </w:r>
+                      <w:proofErr w:type="spellStart"/>
+                      <w:r>
+                        <w:rPr>
+                          <w:b/>
+                          <w:bCs/>
+                        </w:rPr>
+                        <w:t>aplicacao.total_maquinas_formatado</w:t>
+                      </w:r>
+                      <w:proofErr w:type="spellEnd"/>
+                      <w:r>
+                        <w:rPr>
+                          <w:b/>
+                          <w:bCs/>
+                        </w:rPr>
+                        <w:t xml:space="preserve"> }}</w:t>
                       </w:r>
                     </w:p>
                     <w:p>
                       <w:pPr>
-                        <w:pStyle w:val="ListParagraph"/>
+                        <w:pStyle w:val="Footer"/>
                         <w:tabs>
                           <w:tab w:val="left" w:pos="68"/>
+                          <w:tab w:val="left" w:pos="4820"/>
                         </w:tabs>
                         <w:spacing w:line="240" w:lineRule="auto"/>
-                        <w:contextualSpacing/>
-                        <w:rPr>
-                          <w:b/>
-                          <w:bCs/>
-                          <w:sz w:val="24"/>
-                          <w:szCs w:val="24"/>
+                        <w:ind w:firstLine="0"/>
+                        <w:rPr>
+                          <w:b/>
+                          <w:bCs/>
                         </w:rPr>
                       </w:pPr>
                       <w:r>
                         <w:rPr>
                           <w:b/>
                           <w:bCs/>
-                          <w:sz w:val="24"/>
-                          <w:szCs w:val="24"/>
-                        </w:rPr>
-                        <w:t xml:space="preserve">  {{ </w:t>
-                      </w:r>
-                      <w:proofErr w:type="spellStart"/>
-                      <w:r>
-                        <w:rPr>
-                          <w:b/>
-                          <w:bCs/>
-                          <w:sz w:val="24"/>
-                          <w:szCs w:val="24"/>
-                        </w:rPr>
-                        <w:t>aplicacao.total_maquinas_formatado</w:t>
-                      </w:r>
-                      <w:proofErr w:type="spellEnd"/>
-                      <w:r>
-                        <w:rPr>
-                          <w:b/>
-                          <w:bCs/>
-                          <w:sz w:val="24"/>
-                          <w:szCs w:val="24"/>
-                        </w:rPr>
-                        <w:t xml:space="preserve"> }}</w:t>
+                        </w:rPr>
+                        <w:t xml:space="preserve">{%- for grupo in </w:t>
+                      </w:r>
+                      <w:proofErr w:type="spellStart"/>
+                      <w:r>
+                        <w:rPr>
+                          <w:b/>
+                          <w:bCs/>
+                        </w:rPr>
+                        <w:t>aplicacao.maquinas_organizadas</w:t>
+                      </w:r>
+                      <w:proofErr w:type="spellEnd"/>
+                      <w:r>
+                        <w:rPr>
+                          <w:b/>
+                          <w:bCs/>
+                        </w:rPr>
+                        <w:t xml:space="preserve"> %}</w:t>
                       </w:r>
                     </w:p>
                     <w:p>
                       <w:pPr>
-                        <w:pStyle w:val="ListParagraph"/>
+                        <w:pStyle w:val="Footer"/>
                         <w:tabs>
                           <w:tab w:val="left" w:pos="68"/>
+                          <w:tab w:val="left" w:pos="4820"/>
                         </w:tabs>
                         <w:spacing w:line="240" w:lineRule="auto"/>
-                        <w:contextualSpacing/>
-                        <w:rPr>
-                          <w:b/>
-                          <w:bCs/>
-                          <w:sz w:val="24"/>
-                          <w:szCs w:val="24"/>
+                        <w:ind w:firstLine="0"/>
+                        <w:rPr>
+                          <w:b/>
+                          <w:bCs/>
                         </w:rPr>
                       </w:pPr>
                       <w:r>
                         <w:rPr>
                           <w:b/>
                           <w:bCs/>
-                          <w:sz w:val="24"/>
-                          <w:szCs w:val="24"/>
-                        </w:rPr>
-                        <w:t xml:space="preserve">{%- for grupo in </w:t>
-                      </w:r>
-                      <w:proofErr w:type="spellStart"/>
-                      <w:r>
-                        <w:rPr>
-                          <w:b/>
-                          <w:bCs/>
-                          <w:sz w:val="24"/>
-                          <w:szCs w:val="24"/>
-                        </w:rPr>
-                        <w:t>aplicacao.maquinas_organizadas</w:t>
-                      </w:r>
-                      <w:proofErr w:type="spellEnd"/>
-                      <w:r>
-                        <w:rPr>
-                          <w:b/>
-                          <w:bCs/>
-                          <w:sz w:val="24"/>
-                          <w:szCs w:val="24"/>
+                        </w:rPr>
+                        <w:t>{%</w:t>
+                      </w:r>
+                      <w:r>
+                        <w:rPr>
+                          <w:b/>
+                          <w:bCs/>
+                        </w:rPr>
+                        <w:t>-</w:t>
+                      </w:r>
+                      <w:r>
+                        <w:rPr>
+                          <w:b/>
+                          <w:bCs/>
+                        </w:rPr>
+                        <w:t xml:space="preserve"> for maquina in </w:t>
+                      </w:r>
+                      <w:proofErr w:type="spellStart"/>
+                      <w:r>
+                        <w:rPr>
+                          <w:b/>
+                          <w:bCs/>
+                        </w:rPr>
+                        <w:t>grupo.maquinas</w:t>
+                      </w:r>
+                      <w:proofErr w:type="spellEnd"/>
+                      <w:r>
+                        <w:rPr>
+                          <w:b/>
+                          <w:bCs/>
                         </w:rPr>
                         <w:t xml:space="preserve"> %}</w:t>
                       </w:r>
                     </w:p>
                     <w:p>
                       <w:pPr>
-                        <w:pStyle w:val="ListParagraph"/>
+                        <w:pStyle w:val="Footer"/>
                         <w:tabs>
                           <w:tab w:val="left" w:pos="68"/>
+                          <w:tab w:val="left" w:pos="4820"/>
                         </w:tabs>
                         <w:spacing w:line="240" w:lineRule="auto"/>
-                        <w:contextualSpacing/>
-                        <w:rPr>
-                          <w:b/>
-                          <w:bCs/>
-                          <w:sz w:val="24"/>
-                          <w:szCs w:val="24"/>
-                        </w:rPr>
+                        <w:ind w:firstLine="0"/>
                       </w:pPr>
                       <w:r>
-                        <w:rPr>
-                          <w:b/>
-                          <w:bCs/>
-                          <w:sz w:val="24"/>
-                          <w:szCs w:val="24"/>
-                        </w:rPr>
-                        <w:t xml:space="preserve">{%- for maquina in </w:t>
-                      </w:r>
-                      <w:proofErr w:type="spellStart"/>
-                      <w:r>
-                        <w:rPr>
-                          <w:b/>
-                          <w:bCs/>
-                          <w:sz w:val="24"/>
-                          <w:szCs w:val="24"/>
-                        </w:rPr>
-                        <w:t>grupo.maquinas</w:t>
-                      </w:r>
-                      <w:proofErr w:type="spellEnd"/>
-                      <w:r>
-                        <w:rPr>
-                          <w:b/>
-                          <w:bCs/>
-                          <w:sz w:val="24"/>
-                          <w:szCs w:val="24"/>
-                        </w:rPr>
-                        <w:t xml:space="preserve"> %}</w:t>
+                        <w:t xml:space="preserve">  </w:t>
+                      </w:r>
+                      <w:r>
+                        <w:t xml:space="preserve"> </w:t>
+                      </w:r>
+                      <w:r>
+                        <w:t xml:space="preserve">  </w:t>
+                      </w:r>
+                      <w:r>
+                        <w:t xml:space="preserve">Referentes a {{ </w:t>
+                      </w:r>
+                      <w:proofErr w:type="spellStart"/>
+                      <w:r>
+                        <w:t>maquina.quantidade</w:t>
+                      </w:r>
+                      <w:proofErr w:type="spellEnd"/>
+                      <w:r>
+                        <w:t xml:space="preserve"> }} equipamento(s) {{ </w:t>
+                      </w:r>
+                      <w:proofErr w:type="spellStart"/>
+                      <w:r>
+                        <w:t>maquina.tipo</w:t>
+                      </w:r>
+                      <w:proofErr w:type="spellEnd"/>
+                      <w:r>
+                        <w:t xml:space="preserve"> }} de {{ </w:t>
+                      </w:r>
+                      <w:proofErr w:type="spellStart"/>
+                      <w:r>
+                        <w:t>maquina.potencia</w:t>
+                      </w:r>
+                      <w:proofErr w:type="spellEnd"/>
+                      <w:r>
+                        <w:t xml:space="preserve"> }} da {{ </w:t>
+                      </w:r>
+                      <w:proofErr w:type="spellStart"/>
+                      <w:r>
+                        <w:t>maquina.ambiente</w:t>
+                      </w:r>
+                      <w:proofErr w:type="spellEnd"/>
+                      <w:r>
+                        <w:t xml:space="preserve"> }}</w:t>
                       </w:r>
                     </w:p>
                     <w:p>
                       <w:pPr>
-                        <w:pStyle w:val="ListParagraph"/>
+                        <w:pStyle w:val="Footer"/>
                         <w:tabs>
                           <w:tab w:val="left" w:pos="68"/>
+                          <w:tab w:val="left" w:pos="4820"/>
                         </w:tabs>
                         <w:spacing w:line="240" w:lineRule="auto"/>
-                        <w:contextualSpacing/>
-                        <w:rPr>
-                          <w:b/>
-                          <w:bCs/>
-                          <w:sz w:val="24"/>
-                          <w:szCs w:val="24"/>
+                        <w:ind w:firstLine="0"/>
+                        <w:rPr>
+                          <w:b/>
+                          <w:bCs/>
                         </w:rPr>
                       </w:pPr>
                       <w:r>
                         <w:rPr>
                           <w:b/>
                           <w:bCs/>
-                          <w:sz w:val="24"/>
-                          <w:szCs w:val="24"/>
-                        </w:rPr>
-                        <w:t xml:space="preserve">  Referentes a {{ </w:t>
-                      </w:r>
-                      <w:proofErr w:type="spellStart"/>
-                      <w:r>
-                        <w:rPr>
-                          <w:b/>
-                          <w:bCs/>
-                          <w:sz w:val="24"/>
-                          <w:szCs w:val="24"/>
-                        </w:rPr>
-                        <w:t>maquina.quantidade</w:t>
-                      </w:r>
-                      <w:proofErr w:type="spellEnd"/>
-                      <w:r>
-                        <w:rPr>
-                          <w:b/>
-                          <w:bCs/>
-                          <w:sz w:val="24"/>
-                          <w:szCs w:val="24"/>
-                        </w:rPr>
-                        <w:t xml:space="preserve"> }} equipamento(s) {{ </w:t>
-                      </w:r>
-                      <w:proofErr w:type="spellStart"/>
-                      <w:r>
-                        <w:rPr>
-                          <w:b/>
-                          <w:bCs/>
-                          <w:sz w:val="24"/>
-                          <w:szCs w:val="24"/>
-                        </w:rPr>
-                        <w:t>maquina.tipo</w:t>
-                      </w:r>
-                      <w:proofErr w:type="spellEnd"/>
-                      <w:r>
-                        <w:rPr>
-                          <w:b/>
-                          <w:bCs/>
-                          <w:sz w:val="24"/>
-                          <w:szCs w:val="24"/>
-                        </w:rPr>
-                        <w:t xml:space="preserve"> }} de {{ </w:t>
-                      </w:r>
-                      <w:proofErr w:type="spellStart"/>
-                      <w:r>
-                        <w:rPr>
-                          <w:b/>
-                          <w:bCs/>
-                          <w:sz w:val="24"/>
-                          <w:szCs w:val="24"/>
-                        </w:rPr>
-                        <w:t>maquina.potencia</w:t>
-                      </w:r>
-                      <w:proofErr w:type="spellEnd"/>
-                      <w:r>
-                        <w:rPr>
-                          <w:b/>
-                          <w:bCs/>
-                          <w:sz w:val="24"/>
-                          <w:szCs w:val="24"/>
-                        </w:rPr>
-                        <w:t xml:space="preserve"> }} da {{ </w:t>
-                      </w:r>
-                      <w:proofErr w:type="spellStart"/>
-                      <w:r>
-                        <w:rPr>
-                          <w:b/>
-                          <w:bCs/>
-                          <w:sz w:val="24"/>
-                          <w:szCs w:val="24"/>
-                        </w:rPr>
-                        <w:t>maquina.ambiente</w:t>
-                      </w:r>
-                      <w:proofErr w:type="spellEnd"/>
-                      <w:r>
-                        <w:rPr>
-                          <w:b/>
-                          <w:bCs/>
-                          <w:sz w:val="24"/>
-                          <w:szCs w:val="24"/>
-                        </w:rPr>
-                        <w:t xml:space="preserve"> }}</w:t>
+                        </w:rPr>
+                        <w:t xml:space="preserve">{%- </w:t>
+                      </w:r>
+                      <w:proofErr w:type="spellStart"/>
+                      <w:r>
+                        <w:rPr>
+                          <w:b/>
+                          <w:bCs/>
+                        </w:rPr>
+                        <w:t>endfor</w:t>
+                      </w:r>
+                      <w:proofErr w:type="spellEnd"/>
+                      <w:r>
+                        <w:rPr>
+                          <w:b/>
+                          <w:bCs/>
+                        </w:rPr>
+                        <w:t xml:space="preserve"> %}</w:t>
                       </w:r>
                     </w:p>
                     <w:p>
                       <w:pPr>
-                        <w:pStyle w:val="ListParagraph"/>
+                        <w:pStyle w:val="Footer"/>
                         <w:tabs>
                           <w:tab w:val="left" w:pos="68"/>
+                          <w:tab w:val="left" w:pos="4820"/>
                         </w:tabs>
                         <w:spacing w:line="240" w:lineRule="auto"/>
-                        <w:contextualSpacing/>
-                        <w:rPr>
-                          <w:b/>
-                          <w:bCs/>
-                          <w:sz w:val="24"/>
-                          <w:szCs w:val="24"/>
-                        </w:rPr>
+                        <w:ind w:firstLine="0"/>
                       </w:pPr>
                       <w:r>
-                        <w:rPr>
-                          <w:b/>
-                          <w:bCs/>
-                          <w:sz w:val="24"/>
-                          <w:szCs w:val="24"/>
-                        </w:rPr>
-                        <w:t xml:space="preserve">{%- </w:t>
-                      </w:r>
-                      <w:proofErr w:type="spellStart"/>
-                      <w:r>
-                        <w:rPr>
-                          <w:b/>
-                          <w:bCs/>
-                          <w:sz w:val="24"/>
-                          <w:szCs w:val="24"/>
-                        </w:rPr>
-                        <w:t>endfor</w:t>
-                      </w:r>
-                      <w:proofErr w:type="spellEnd"/>
-                      <w:r>
-                        <w:rPr>
-                          <w:b/>
-                          <w:bCs/>
-                          <w:sz w:val="24"/>
-                          <w:szCs w:val="24"/>
-                        </w:rPr>
+                        <w:t xml:space="preserve">   </w:t>
+                      </w:r>
+                      <w:r>
+                        <w:t xml:space="preserve"> </w:t>
+                      </w:r>
+                      <w:r>
+                        <w:t xml:space="preserve">  </w:t>
+                      </w:r>
+                      <w:r>
+                        <w:t xml:space="preserve"> </w:t>
+                      </w:r>
+                      <w:r>
+                        <w:t xml:space="preserve">{% </w:t>
+                      </w:r>
+                      <w:proofErr w:type="spellStart"/>
+                      <w:r>
+                        <w:t>if</w:t>
+                      </w:r>
+                      <w:proofErr w:type="spellEnd"/>
+                      <w:r>
+                        <w:t xml:space="preserve"> </w:t>
+                      </w:r>
+                      <w:proofErr w:type="spellStart"/>
+                      <w:r>
+                        <w:t>grupo.tem_impostos</w:t>
+                      </w:r>
+                      <w:proofErr w:type="spellEnd"/>
+                      <w:r>
+                        <w:t xml:space="preserve"> %}Faturamento Direto: {{ </w:t>
+                      </w:r>
+                      <w:proofErr w:type="spellStart"/>
+                      <w:r>
+                        <w:t>grupo.impostos.fornecedor</w:t>
+                      </w:r>
+                      <w:proofErr w:type="spellEnd"/>
+                      <w:r>
+                        <w:t xml:space="preserve"> }}{% </w:t>
+                      </w:r>
+                      <w:proofErr w:type="spellStart"/>
+                      <w:r>
+                        <w:t>endif</w:t>
+                      </w:r>
+                      <w:proofErr w:type="spellEnd"/>
+                      <w:r>
                         <w:t xml:space="preserve"> %}</w:t>
                       </w:r>
                     </w:p>
                     <w:p>
                       <w:pPr>
-                        <w:pStyle w:val="ListParagraph"/>
+                        <w:pStyle w:val="Footer"/>
                         <w:tabs>
                           <w:tab w:val="left" w:pos="68"/>
+                          <w:tab w:val="left" w:pos="4820"/>
                         </w:tabs>
                         <w:spacing w:line="240" w:lineRule="auto"/>
-                        <w:contextualSpacing/>
-                        <w:rPr>
-                          <w:b/>
-                          <w:bCs/>
-                          <w:sz w:val="24"/>
-                          <w:szCs w:val="24"/>
-                        </w:rPr>
+                        <w:ind w:firstLine="0"/>
                       </w:pPr>
                       <w:r>
-                        <w:rPr>
-                          <w:b/>
-                          <w:bCs/>
-                          <w:sz w:val="24"/>
-                          <w:szCs w:val="24"/>
-                        </w:rPr>
-                        <w:t xml:space="preserve">{%- </w:t>
-                      </w:r>
-                      <w:proofErr w:type="spellStart"/>
-                      <w:r>
-                        <w:rPr>
-                          <w:b/>
-                          <w:bCs/>
-                          <w:sz w:val="24"/>
-                          <w:szCs w:val="24"/>
-                        </w:rPr>
+                        <w:t xml:space="preserve">    </w:t>
+                      </w:r>
+                      <w:r>
+                        <w:t xml:space="preserve"> </w:t>
+                      </w:r>
+                      <w:r>
+                        <w:t xml:space="preserve"> </w:t>
+                      </w:r>
+                      <w:r>
+                        <w:t xml:space="preserve"> </w:t>
+                      </w:r>
+                      <w:r>
+                        <w:t>{%</w:t>
+                      </w:r>
+                      <w:proofErr w:type="spellStart"/>
+                      <w:r>
                         <w:t>if</w:t>
                       </w:r>
                       <w:proofErr w:type="spellEnd"/>
                       <w:r>
-                        <w:rPr>
-                          <w:b/>
-                          <w:bCs/>
-                          <w:sz w:val="24"/>
-                          <w:szCs w:val="24"/>
-                        </w:rPr>
                         <w:t xml:space="preserve"> </w:t>
                       </w:r>
                       <w:proofErr w:type="spellStart"/>
                       <w:r>
-                        <w:rPr>
-                          <w:b/>
-                          <w:bCs/>
-                          <w:sz w:val="24"/>
-                          <w:szCs w:val="24"/>
-                        </w:rPr>
-                        <w:t>grupo.tem_impostos</w:t>
-                      </w:r>
-                      <w:proofErr w:type="spellEnd"/>
-                      <w:r>
-                        <w:rPr>
-                          <w:b/>
-                          <w:bCs/>
-                          <w:sz w:val="24"/>
-                          <w:szCs w:val="24"/>
-                        </w:rPr>
+                        <w:t>grupo.impostos.frete</w:t>
+                      </w:r>
+                      <w:proofErr w:type="spellEnd"/>
+                      <w:r>
+                        <w:t xml:space="preserve"> %}Entrega em: {{ </w:t>
+                      </w:r>
+                      <w:proofErr w:type="spellStart"/>
+                      <w:r>
+                        <w:t>grupo.impostos.frete</w:t>
+                      </w:r>
+                      <w:proofErr w:type="spellEnd"/>
+                      <w:r>
+                        <w:t xml:space="preserve"> }}{% </w:t>
+                      </w:r>
+                      <w:proofErr w:type="spellStart"/>
+                      <w:r>
+                        <w:t>endif</w:t>
+                      </w:r>
+                      <w:proofErr w:type="spellEnd"/>
+                      <w:r>
                         <w:t xml:space="preserve"> %}</w:t>
                       </w:r>
                     </w:p>
                     <w:p>
                       <w:pPr>
-                        <w:pStyle w:val="ListParagraph"/>
+                        <w:pStyle w:val="Footer"/>
                         <w:tabs>
                           <w:tab w:val="left" w:pos="68"/>
+                          <w:tab w:val="left" w:pos="4820"/>
                         </w:tabs>
                         <w:spacing w:line="240" w:lineRule="auto"/>
-                        <w:contextualSpacing/>
-                        <w:rPr>
-                          <w:b/>
-                          <w:bCs/>
-                          <w:sz w:val="24"/>
-                          <w:szCs w:val="24"/>
-                        </w:rPr>
+                        <w:ind w:firstLine="0"/>
                       </w:pPr>
                       <w:r>
-                        <w:rPr>
-                          <w:b/>
-                          <w:bCs/>
-                          <w:sz w:val="24"/>
-                          <w:szCs w:val="24"/>
-                        </w:rPr>
-                        <w:t xml:space="preserve">Faturamento Direto: {{ </w:t>
-                      </w:r>
-                      <w:proofErr w:type="spellStart"/>
-                      <w:r>
-                        <w:rPr>
-                          <w:b/>
-                          <w:bCs/>
-                          <w:sz w:val="24"/>
-                          <w:szCs w:val="24"/>
-                        </w:rPr>
-                        <w:t>grupo.impostos.fornecedor</w:t>
-                      </w:r>
-                      <w:proofErr w:type="spellEnd"/>
-                      <w:r>
-                        <w:rPr>
-                          <w:b/>
-                          <w:bCs/>
-                          <w:sz w:val="24"/>
-                          <w:szCs w:val="24"/>
-                        </w:rPr>
-                        <w:t xml:space="preserve"> }}</w:t>
+                        <w:t xml:space="preserve">     </w:t>
+                      </w:r>
+                      <w:r>
+                        <w:t xml:space="preserve"> </w:t>
+                      </w:r>
+                      <w:r>
+                        <w:t xml:space="preserve"> </w:t>
+                      </w:r>
+                      <w:r>
+                        <w:t xml:space="preserve">{% </w:t>
+                      </w:r>
+                      <w:proofErr w:type="spellStart"/>
+                      <w:r>
+                        <w:t>if</w:t>
+                      </w:r>
+                      <w:proofErr w:type="spellEnd"/>
+                      <w:r>
+                        <w:t xml:space="preserve"> </w:t>
+                      </w:r>
+                      <w:proofErr w:type="spellStart"/>
+                      <w:r>
+                        <w:t>grupo.impostos.icms</w:t>
+                      </w:r>
+                      <w:proofErr w:type="spellEnd"/>
+                      <w:r>
+                        <w:t xml:space="preserve"> %}ICMS: {{ </w:t>
+                      </w:r>
+                      <w:proofErr w:type="spellStart"/>
+                      <w:r>
+                        <w:t>grupo.impostos.icms</w:t>
+                      </w:r>
+                      <w:proofErr w:type="spellEnd"/>
+                      <w:r>
+                        <w:t xml:space="preserve"> }}{% </w:t>
+                      </w:r>
+                      <w:proofErr w:type="spellStart"/>
+                      <w:r>
+                        <w:t>endif</w:t>
+                      </w:r>
+                      <w:proofErr w:type="spellEnd"/>
+                      <w:r>
+                        <w:t xml:space="preserve"> %}</w:t>
                       </w:r>
                     </w:p>
                     <w:p>
                       <w:pPr>
-                        <w:pStyle w:val="ListParagraph"/>
+                        <w:pStyle w:val="Footer"/>
                         <w:tabs>
                           <w:tab w:val="left" w:pos="68"/>
+                          <w:tab w:val="left" w:pos="4820"/>
                         </w:tabs>
                         <w:spacing w:line="240" w:lineRule="auto"/>
-                        <w:contextualSpacing/>
-                        <w:rPr>
-                          <w:b/>
-                          <w:bCs/>
-                          <w:sz w:val="24"/>
-                          <w:szCs w:val="24"/>
-                        </w:rPr>
+                        <w:ind w:firstLine="0"/>
                       </w:pPr>
                       <w:r>
-                        <w:rPr>
-                          <w:b/>
-                          <w:bCs/>
-                          <w:sz w:val="24"/>
-                          <w:szCs w:val="24"/>
-                        </w:rPr>
-                        <w:t xml:space="preserve">Entrega em: {{ </w:t>
-                      </w:r>
-                      <w:proofErr w:type="spellStart"/>
-                      <w:r>
-                        <w:rPr>
-                          <w:b/>
-                          <w:bCs/>
-                          <w:sz w:val="24"/>
-                          <w:szCs w:val="24"/>
-                        </w:rPr>
-                        <w:t>grupo.impostos.frete</w:t>
-                      </w:r>
-                      <w:proofErr w:type="spellEnd"/>
-                      <w:r>
-                        <w:rPr>
-                          <w:b/>
-                          <w:bCs/>
-                          <w:sz w:val="24"/>
-                          <w:szCs w:val="24"/>
-                        </w:rPr>
-                        <w:t xml:space="preserve"> }}</w:t>
+                        <w:t xml:space="preserve">     </w:t>
+                      </w:r>
+                      <w:r>
+                        <w:t xml:space="preserve"> </w:t>
+                      </w:r>
+                      <w:r>
+                        <w:t xml:space="preserve"> </w:t>
+                      </w:r>
+                      <w:r>
+                        <w:t>{%</w:t>
+                      </w:r>
+                      <w:proofErr w:type="spellStart"/>
+                      <w:r>
+                        <w:t>if</w:t>
+                      </w:r>
+                      <w:proofErr w:type="spellEnd"/>
+                      <w:r>
+                        <w:t xml:space="preserve"> </w:t>
+                      </w:r>
+                      <w:proofErr w:type="spellStart"/>
+                      <w:r>
+                        <w:t>grupo.impostos.ipi</w:t>
+                      </w:r>
+                      <w:proofErr w:type="spellEnd"/>
+                      <w:r>
+                        <w:t xml:space="preserve"> %}IPI: {{ </w:t>
+                      </w:r>
+                      <w:proofErr w:type="spellStart"/>
+                      <w:r>
+                        <w:t>grupo.impostos.ipi</w:t>
+                      </w:r>
+                      <w:proofErr w:type="spellEnd"/>
+                      <w:r>
+                        <w:t xml:space="preserve"> }}{% </w:t>
+                      </w:r>
+                      <w:proofErr w:type="spellStart"/>
+                      <w:r>
+                        <w:t>endif</w:t>
+                      </w:r>
+                      <w:proofErr w:type="spellEnd"/>
+                      <w:r>
+                        <w:t xml:space="preserve"> %}</w:t>
                       </w:r>
                     </w:p>
                     <w:p>
                       <w:pPr>
-                        <w:pStyle w:val="ListParagraph"/>
+                        <w:pStyle w:val="Footer"/>
                         <w:tabs>
                           <w:tab w:val="left" w:pos="68"/>
+                          <w:tab w:val="left" w:pos="4820"/>
                         </w:tabs>
                         <w:spacing w:line="240" w:lineRule="auto"/>
-                        <w:contextualSpacing/>
-                        <w:rPr>
-                          <w:b/>
-                          <w:bCs/>
-                          <w:sz w:val="24"/>
-                          <w:szCs w:val="24"/>
+                        <w:ind w:firstLine="0"/>
+                        <w:rPr>
+                          <w:b/>
+                          <w:bCs/>
                         </w:rPr>
                       </w:pPr>
                       <w:r>
                         <w:rPr>
                           <w:b/>
                           <w:bCs/>
-                          <w:sz w:val="24"/>
-                          <w:szCs w:val="24"/>
-                        </w:rPr>
-                        <w:t xml:space="preserve">ICMS: {{ </w:t>
-                      </w:r>
-                      <w:proofErr w:type="spellStart"/>
-                      <w:r>
-                        <w:rPr>
-                          <w:b/>
-                          <w:bCs/>
-                          <w:sz w:val="24"/>
-                          <w:szCs w:val="24"/>
-                        </w:rPr>
-                        <w:t>grupo.impostos.icms</w:t>
-                      </w:r>
-                      <w:proofErr w:type="spellEnd"/>
-                      <w:r>
-                        <w:rPr>
-                          <w:b/>
-                          <w:bCs/>
-                          <w:sz w:val="24"/>
-                          <w:szCs w:val="24"/>
-                        </w:rPr>
-                        <w:t xml:space="preserve"> }}</w:t>
+                        </w:rPr>
+                        <w:t xml:space="preserve">{% </w:t>
+                      </w:r>
+                      <w:proofErr w:type="spellStart"/>
+                      <w:r>
+                        <w:rPr>
+                          <w:b/>
+                          <w:bCs/>
+                        </w:rPr>
+                        <w:t>endfor</w:t>
+                      </w:r>
+                      <w:proofErr w:type="spellEnd"/>
+                      <w:r>
+                        <w:rPr>
+                          <w:b/>
+                          <w:bCs/>
+                        </w:rPr>
+                        <w:t xml:space="preserve"> %}</w:t>
                       </w:r>
                     </w:p>
                     <w:p>
                       <w:pPr>
-                        <w:pStyle w:val="ListParagraph"/>
+                        <w:pStyle w:val="Footer"/>
                         <w:tabs>
                           <w:tab w:val="left" w:pos="68"/>
+                          <w:tab w:val="left" w:pos="4820"/>
                         </w:tabs>
                         <w:spacing w:line="240" w:lineRule="auto"/>
-                        <w:contextualSpacing/>
-                        <w:rPr>
-                          <w:b/>
-                          <w:bCs/>
-                          <w:sz w:val="24"/>
-                          <w:szCs w:val="24"/>
+                        <w:ind w:firstLine="0"/>
+                        <w:rPr>
+                          <w:b/>
+                          <w:bCs/>
                         </w:rPr>
                       </w:pPr>
                       <w:r>
                         <w:rPr>
                           <w:b/>
                           <w:bCs/>
-                          <w:sz w:val="24"/>
-                          <w:szCs w:val="24"/>
-                        </w:rPr>
-                        <w:t xml:space="preserve">IPI: {{ </w:t>
-                      </w:r>
-                      <w:proofErr w:type="spellStart"/>
-                      <w:r>
-                        <w:rPr>
-                          <w:b/>
-                          <w:bCs/>
-                          <w:sz w:val="24"/>
-                          <w:szCs w:val="24"/>
-                        </w:rPr>
-                        <w:t>grupo.impostos.ipi</w:t>
-                      </w:r>
-                      <w:proofErr w:type="spellEnd"/>
-                      <w:r>
-                        <w:rPr>
-                          <w:b/>
-                          <w:bCs/>
-                          <w:sz w:val="24"/>
-                          <w:szCs w:val="24"/>
-                        </w:rPr>
-                        <w:t xml:space="preserve"> }}</w:t>
+                        </w:rPr>
+                        <w:t xml:space="preserve">{%- </w:t>
+                      </w:r>
+                      <w:proofErr w:type="spellStart"/>
+                      <w:r>
+                        <w:rPr>
+                          <w:b/>
+                          <w:bCs/>
+                        </w:rPr>
+                        <w:t>endif</w:t>
+                      </w:r>
+                      <w:proofErr w:type="spellEnd"/>
+                      <w:r>
+                        <w:rPr>
+                          <w:b/>
+                          <w:bCs/>
+                        </w:rPr>
+                        <w:t xml:space="preserve"> %}</w:t>
                       </w:r>
                     </w:p>
                     <w:p>
                       <w:pPr>
-                        <w:pStyle w:val="ListParagraph"/>
+                        <w:pStyle w:val="Footer"/>
                         <w:tabs>
                           <w:tab w:val="left" w:pos="68"/>
+                          <w:tab w:val="left" w:pos="4820"/>
                         </w:tabs>
                         <w:spacing w:line="240" w:lineRule="auto"/>
-                        <w:contextualSpacing/>
-                        <w:rPr>
-                          <w:b/>
-                          <w:bCs/>
-                          <w:sz w:val="24"/>
-                          <w:szCs w:val="24"/>
+                        <w:ind w:firstLine="0"/>
+                        <w:rPr>
+                          <w:b/>
+                          <w:bCs/>
                         </w:rPr>
                       </w:pPr>
                       <w:r>
                         <w:rPr>
                           <w:b/>
                           <w:bCs/>
-                          <w:sz w:val="24"/>
-                          <w:szCs w:val="24"/>
-                        </w:rPr>
-                        <w:t xml:space="preserve">{%- </w:t>
-                      </w:r>
-                      <w:proofErr w:type="spellStart"/>
-                      <w:r>
-                        <w:rPr>
-                          <w:b/>
-                          <w:bCs/>
-                          <w:sz w:val="24"/>
-                          <w:szCs w:val="24"/>
-                        </w:rPr>
-                        <w:t>endif</w:t>
-                      </w:r>
-                      <w:proofErr w:type="spellEnd"/>
-                      <w:r>
-                        <w:rPr>
-                          <w:b/>
-                          <w:bCs/>
-                          <w:sz w:val="24"/>
-                          <w:szCs w:val="24"/>
-                        </w:rPr>
-                        <w:t xml:space="preserve"> %}</w:t>
+                        </w:rPr>
+                        <w:t>{%</w:t>
+                      </w:r>
+                      <w:r>
+                        <w:rPr>
+                          <w:b/>
+                          <w:bCs/>
+                        </w:rPr>
+                        <w:t>-</w:t>
+                      </w:r>
+                      <w:r>
+                        <w:rPr>
+                          <w:b/>
+                          <w:bCs/>
+                        </w:rPr>
+                        <w:t xml:space="preserve"> </w:t>
+                      </w:r>
+                      <w:proofErr w:type="spellStart"/>
+                      <w:r>
+                        <w:rPr>
+                          <w:b/>
+                          <w:bCs/>
+                        </w:rPr>
+                        <w:t>if</w:t>
+                      </w:r>
+                      <w:proofErr w:type="spellEnd"/>
+                      <w:r>
+                        <w:rPr>
+                          <w:b/>
+                          <w:bCs/>
+                        </w:rPr>
+                        <w:t xml:space="preserve"> </w:t>
+                      </w:r>
+                      <w:proofErr w:type="spellStart"/>
+                      <w:r>
+                        <w:rPr>
+                          <w:b/>
+                          <w:bCs/>
+                        </w:rPr>
+                        <w:t>aplicacao.dutos</w:t>
+                      </w:r>
+                      <w:proofErr w:type="spellEnd"/>
+                      <w:r>
+                        <w:rPr>
+                          <w:b/>
+                          <w:bCs/>
+                        </w:rPr>
+                        <w:t xml:space="preserve"> </w:t>
+                      </w:r>
+                      <w:r>
+                        <w:rPr>
+                          <w:b/>
+                          <w:bCs/>
+                        </w:rPr>
+                        <w:t>-</w:t>
+                      </w:r>
+                      <w:r>
+                        <w:rPr>
+                          <w:b/>
+                          <w:bCs/>
+                        </w:rPr>
+                        <w:t>%}</w:t>
                       </w:r>
                     </w:p>
                     <w:p>
                       <w:pPr>
-                        <w:pStyle w:val="ListParagraph"/>
+                        <w:pStyle w:val="Footer"/>
                         <w:tabs>
                           <w:tab w:val="left" w:pos="68"/>
+                          <w:tab w:val="left" w:pos="4820"/>
                         </w:tabs>
                         <w:spacing w:line="240" w:lineRule="auto"/>
-                        <w:contextualSpacing/>
-                        <w:rPr>
-                          <w:b/>
-                          <w:bCs/>
-                          <w:sz w:val="24"/>
-                          <w:szCs w:val="24"/>
-                        </w:rPr>
-                      </w:pPr>
-                      <w:r>
-                        <w:rPr>
-                          <w:b/>
-                          <w:bCs/>
-                          <w:sz w:val="24"/>
-                          <w:szCs w:val="24"/>
-                        </w:rPr>
-                        <w:t xml:space="preserve">{%- </w:t>
-                      </w:r>
-                      <w:proofErr w:type="spellStart"/>
-                      <w:r>
-                        <w:rPr>
-                          <w:b/>
-                          <w:bCs/>
-                          <w:sz w:val="24"/>
-                          <w:szCs w:val="24"/>
-                        </w:rPr>
-                        <w:t>endfor</w:t>
-                      </w:r>
-                      <w:proofErr w:type="spellEnd"/>
-                      <w:r>
-                        <w:rPr>
-                          <w:b/>
-                          <w:bCs/>
-                          <w:sz w:val="24"/>
-                          <w:szCs w:val="24"/>
-                        </w:rPr>
-                        <w:t xml:space="preserve"> %}</w:t>
-                      </w:r>
-                    </w:p>
-                    <w:p>
-                      <w:pPr>
-                        <w:pStyle w:val="ListParagraph"/>
-                        <w:tabs>
-                          <w:tab w:val="left" w:pos="68"/>
-                        </w:tabs>
-                        <w:spacing w:line="240" w:lineRule="auto"/>
-                        <w:contextualSpacing/>
-                        <w:rPr>
-                          <w:b/>
-                          <w:bCs/>
-                          <w:sz w:val="24"/>
-                          <w:szCs w:val="24"/>
-                        </w:rPr>
-                      </w:pPr>
-                      <w:r>
-                        <w:rPr>
-                          <w:b/>
-                          <w:bCs/>
-                          <w:sz w:val="24"/>
-                          <w:szCs w:val="24"/>
-                        </w:rPr>
-                        <w:t xml:space="preserve">{%- </w:t>
-                      </w:r>
-                      <w:proofErr w:type="spellStart"/>
-                      <w:r>
-                        <w:rPr>
-                          <w:b/>
-                          <w:bCs/>
-                          <w:sz w:val="24"/>
-                          <w:szCs w:val="24"/>
-                        </w:rPr>
-                        <w:t>endif</w:t>
-                      </w:r>
-                      <w:proofErr w:type="spellEnd"/>
-                      <w:r>
-                        <w:rPr>
-                          <w:b/>
-                          <w:bCs/>
-                          <w:sz w:val="24"/>
-                          <w:szCs w:val="24"/>
-                        </w:rPr>
-                        <w:t xml:space="preserve"> %}</w:t>
-                      </w:r>
-                    </w:p>
-                    <w:p>
-                      <w:pPr>
-                        <w:pStyle w:val="ListParagraph"/>
-                        <w:tabs>
-                          <w:tab w:val="left" w:pos="68"/>
-                        </w:tabs>
-                        <w:spacing w:line="240" w:lineRule="auto"/>
-                        <w:contextualSpacing/>
-                        <w:rPr>
-                          <w:b/>
-                          <w:bCs/>
-                          <w:sz w:val="24"/>
-                          <w:szCs w:val="24"/>
+                        <w:ind w:firstLine="0"/>
+                        <w:rPr>
+                          <w:b/>
+                          <w:bCs/>
                         </w:rPr>
                       </w:pPr>
                     </w:p>
                     <w:p>
                       <w:pPr>
-                        <w:pStyle w:val="ListParagraph"/>
+                        <w:pStyle w:val="Footer"/>
                         <w:tabs>
-                          <w:tab w:val="left" w:pos="68"/>
+                          <w:tab w:val="clear" w:pos="0"/>
+                          <w:tab w:val="clear" w:pos="4419"/>
+                          <w:tab w:val="left" w:pos="284"/>
+                          <w:tab w:val="center" w:pos="4395"/>
                         </w:tabs>
                         <w:spacing w:line="240" w:lineRule="auto"/>
-                        <w:contextualSpacing/>
-                        <w:rPr>
-                          <w:b/>
-                          <w:bCs/>
-                          <w:sz w:val="24"/>
-                          <w:szCs w:val="24"/>
+                        <w:ind w:right="-1" w:firstLine="0"/>
+                        <w:rPr>
+                          <w:b/>
+                          <w:bCs/>
                         </w:rPr>
                       </w:pPr>
                       <w:r>
                         <w:rPr>
                           <w:b/>
                           <w:bCs/>
-                          <w:sz w:val="24"/>
-                          <w:szCs w:val="24"/>
-                        </w:rPr>
-                        <w:t xml:space="preserve">{%- </w:t>
-                      </w:r>
-                      <w:proofErr w:type="spellStart"/>
-                      <w:r>
-                        <w:rPr>
-                          <w:b/>
-                          <w:bCs/>
-                          <w:sz w:val="24"/>
-                          <w:szCs w:val="24"/>
-                        </w:rPr>
-                        <w:t>if</w:t>
-                      </w:r>
-                      <w:proofErr w:type="spellEnd"/>
-                      <w:r>
-                        <w:rPr>
-                          <w:b/>
-                          <w:bCs/>
-                          <w:sz w:val="24"/>
-                          <w:szCs w:val="24"/>
-                        </w:rPr>
-                        <w:t xml:space="preserve"> </w:t>
-                      </w:r>
-                      <w:proofErr w:type="spellStart"/>
-                      <w:r>
-                        <w:rPr>
-                          <w:b/>
-                          <w:bCs/>
-                          <w:sz w:val="24"/>
-                          <w:szCs w:val="24"/>
-                        </w:rPr>
-                        <w:t>aplicacao.dutos</w:t>
-                      </w:r>
-                      <w:proofErr w:type="spellEnd"/>
-                      <w:r>
-                        <w:rPr>
-                          <w:b/>
-                          <w:bCs/>
-                          <w:sz w:val="24"/>
-                          <w:szCs w:val="24"/>
-                        </w:rPr>
-                        <w:t xml:space="preserve"> %}</w:t>
+                        </w:rPr>
+                        <w:t xml:space="preserve">     </w:t>
+                      </w:r>
+                      <w:r>
+                        <w:rPr>
+                          <w:b/>
+                          <w:bCs/>
+                        </w:rPr>
+                        <w:t>Dutos:</w:t>
                       </w:r>
                     </w:p>
                     <w:p>
                       <w:pPr>
-                        <w:pStyle w:val="ListParagraph"/>
+                        <w:pStyle w:val="Footer"/>
                         <w:tabs>
                           <w:tab w:val="left" w:pos="68"/>
+                          <w:tab w:val="left" w:pos="4820"/>
                         </w:tabs>
                         <w:spacing w:line="240" w:lineRule="auto"/>
-                        <w:contextualSpacing/>
-                        <w:rPr>
-                          <w:b/>
-                          <w:bCs/>
-                          <w:sz w:val="24"/>
-                          <w:szCs w:val="24"/>
+                        <w:ind w:firstLine="0"/>
+                        <w:rPr>
+                          <w:b/>
+                          <w:bCs/>
                         </w:rPr>
                       </w:pPr>
                       <w:r>
                         <w:rPr>
                           <w:b/>
                           <w:bCs/>
-                          <w:sz w:val="24"/>
-                          <w:szCs w:val="24"/>
-                        </w:rPr>
-                        <w:t xml:space="preserve"> Dutos:</w:t>
+                        </w:rPr>
+                        <w:t xml:space="preserve">      </w:t>
+                      </w:r>
+                      <w:r>
+                        <w:rPr>
+                          <w:b/>
+                          <w:bCs/>
+                        </w:rPr>
+                        <w:t xml:space="preserve">{{ </w:t>
+                      </w:r>
+                      <w:proofErr w:type="spellStart"/>
+                      <w:r>
+                        <w:rPr>
+                          <w:b/>
+                          <w:bCs/>
+                        </w:rPr>
+                        <w:t>aplicacao.total_dutos_formatado</w:t>
+                      </w:r>
+                      <w:proofErr w:type="spellEnd"/>
+                      <w:r>
+                        <w:rPr>
+                          <w:b/>
+                          <w:bCs/>
+                        </w:rPr>
+                        <w:t xml:space="preserve"> }}</w:t>
                       </w:r>
                     </w:p>
                     <w:p>
                       <w:pPr>
-                        <w:pStyle w:val="ListParagraph"/>
+                        <w:pStyle w:val="Footer"/>
                         <w:tabs>
                           <w:tab w:val="left" w:pos="68"/>
+                          <w:tab w:val="left" w:pos="4820"/>
                         </w:tabs>
                         <w:spacing w:line="240" w:lineRule="auto"/>
-                        <w:contextualSpacing/>
-                        <w:rPr>
-                          <w:b/>
-                          <w:bCs/>
-                          <w:sz w:val="24"/>
-                          <w:szCs w:val="24"/>
+                        <w:ind w:firstLine="0"/>
+                        <w:rPr>
+                          <w:b/>
+                          <w:bCs/>
                         </w:rPr>
                       </w:pPr>
                       <w:r>
                         <w:rPr>
                           <w:b/>
                           <w:bCs/>
-                          <w:sz w:val="24"/>
-                          <w:szCs w:val="24"/>
-                        </w:rPr>
-                        <w:t xml:space="preserve">  {{ </w:t>
-                      </w:r>
-                      <w:proofErr w:type="spellStart"/>
-                      <w:r>
-                        <w:rPr>
-                          <w:b/>
-                          <w:bCs/>
-                          <w:sz w:val="24"/>
-                          <w:szCs w:val="24"/>
-                        </w:rPr>
-                        <w:t>aplicacao.total_dutos_formatado</w:t>
-                      </w:r>
-                      <w:proofErr w:type="spellEnd"/>
-                      <w:r>
-                        <w:rPr>
-                          <w:b/>
-                          <w:bCs/>
-                          <w:sz w:val="24"/>
-                          <w:szCs w:val="24"/>
-                        </w:rPr>
-                        <w:t xml:space="preserve"> }}</w:t>
+                        </w:rPr>
+                        <w:t xml:space="preserve">{%- for duto in </w:t>
+                      </w:r>
+                      <w:proofErr w:type="spellStart"/>
+                      <w:r>
+                        <w:rPr>
+                          <w:b/>
+                          <w:bCs/>
+                        </w:rPr>
+                        <w:t>aplicacao.dutos</w:t>
+                      </w:r>
+                      <w:proofErr w:type="spellEnd"/>
+                      <w:r>
+                        <w:rPr>
+                          <w:b/>
+                          <w:bCs/>
+                        </w:rPr>
+                        <w:t xml:space="preserve"> %}</w:t>
                       </w:r>
                     </w:p>
                     <w:p>
                       <w:pPr>
-                        <w:pStyle w:val="ListParagraph"/>
+                        <w:pStyle w:val="Footer"/>
                         <w:tabs>
                           <w:tab w:val="left" w:pos="68"/>
+                          <w:tab w:val="left" w:pos="4820"/>
                         </w:tabs>
                         <w:spacing w:line="240" w:lineRule="auto"/>
-                        <w:contextualSpacing/>
-                        <w:rPr>
-                          <w:b/>
-                          <w:bCs/>
-                          <w:sz w:val="24"/>
-                          <w:szCs w:val="24"/>
-                        </w:rPr>
+                        <w:ind w:firstLine="0"/>
                       </w:pPr>
                       <w:r>
-                        <w:rPr>
-                          <w:b/>
-                          <w:bCs/>
-                          <w:sz w:val="24"/>
-                          <w:szCs w:val="24"/>
-                        </w:rPr>
-                        <w:t xml:space="preserve">{%- for duto in </w:t>
-                      </w:r>
-                      <w:proofErr w:type="spellStart"/>
-                      <w:r>
-                        <w:rPr>
-                          <w:b/>
-                          <w:bCs/>
-                          <w:sz w:val="24"/>
-                          <w:szCs w:val="24"/>
-                        </w:rPr>
-                        <w:t>aplicacao.dutos</w:t>
-                      </w:r>
-                      <w:proofErr w:type="spellEnd"/>
-                      <w:r>
-                        <w:rPr>
-                          <w:b/>
-                          <w:bCs/>
-                          <w:sz w:val="24"/>
-                          <w:szCs w:val="24"/>
-                        </w:rPr>
-                        <w:t xml:space="preserve"> %}</w:t>
+                        <w:t xml:space="preserve">  </w:t>
+                      </w:r>
+                      <w:r>
+                        <w:t xml:space="preserve"> </w:t>
+                      </w:r>
+                      <w:r>
+                        <w:t xml:space="preserve">   </w:t>
+                      </w:r>
+                      <w:r>
+                        <w:t xml:space="preserve">Referentes a {{ </w:t>
+                      </w:r>
+                      <w:proofErr w:type="spellStart"/>
+                      <w:r>
+                        <w:t>duto.quantidade</w:t>
+                      </w:r>
+                      <w:proofErr w:type="spellEnd"/>
+                      <w:r>
+                        <w:t xml:space="preserve"> }} equipamento(s) {{ </w:t>
+                      </w:r>
+                      <w:proofErr w:type="spellStart"/>
+                      <w:r>
+                        <w:t>duto.tipo</w:t>
+                      </w:r>
+                      <w:proofErr w:type="spellEnd"/>
+                      <w:r>
+                        <w:t xml:space="preserve"> }} da {{ </w:t>
+                      </w:r>
+                      <w:proofErr w:type="spellStart"/>
+                      <w:r>
+                        <w:t>duto.ambiente</w:t>
+                      </w:r>
+                      <w:proofErr w:type="spellEnd"/>
+                      <w:r>
+                        <w:t xml:space="preserve"> }}</w:t>
                       </w:r>
                     </w:p>
                     <w:p>
                       <w:pPr>
-                        <w:pStyle w:val="ListParagraph"/>
+                        <w:pStyle w:val="Footer"/>
                         <w:tabs>
                           <w:tab w:val="left" w:pos="68"/>
+                          <w:tab w:val="left" w:pos="4820"/>
                         </w:tabs>
                         <w:spacing w:line="240" w:lineRule="auto"/>
-                        <w:contextualSpacing/>
-                        <w:rPr>
-                          <w:b/>
-                          <w:bCs/>
-                          <w:sz w:val="24"/>
-                          <w:szCs w:val="24"/>
+                        <w:ind w:firstLine="0"/>
+                        <w:rPr>
+                          <w:b/>
+                          <w:bCs/>
                         </w:rPr>
                       </w:pPr>
                       <w:r>
                         <w:rPr>
                           <w:b/>
                           <w:bCs/>
-                          <w:sz w:val="24"/>
-                          <w:szCs w:val="24"/>
-                        </w:rPr>
-                        <w:t xml:space="preserve">  Referentes a {{ </w:t>
-                      </w:r>
-                      <w:proofErr w:type="spellStart"/>
-                      <w:r>
-                        <w:rPr>
-                          <w:b/>
-                          <w:bCs/>
-                          <w:sz w:val="24"/>
-                          <w:szCs w:val="24"/>
-                        </w:rPr>
-                        <w:t>duto.quantidade</w:t>
-                      </w:r>
-                      <w:proofErr w:type="spellEnd"/>
-                      <w:r>
-                        <w:rPr>
-                          <w:b/>
-                          <w:bCs/>
-                          <w:sz w:val="24"/>
-                          <w:szCs w:val="24"/>
-                        </w:rPr>
-                        <w:t xml:space="preserve"> }} equipamento(s) {{ </w:t>
-                      </w:r>
-                      <w:proofErr w:type="spellStart"/>
-                      <w:r>
-                        <w:rPr>
-                          <w:b/>
-                          <w:bCs/>
-                          <w:sz w:val="24"/>
-                          <w:szCs w:val="24"/>
-                        </w:rPr>
-                        <w:t>duto.tipo</w:t>
-                      </w:r>
-                      <w:proofErr w:type="spellEnd"/>
-                      <w:r>
-                        <w:rPr>
-                          <w:b/>
-                          <w:bCs/>
-                          <w:sz w:val="24"/>
-                          <w:szCs w:val="24"/>
-                        </w:rPr>
-                        <w:t xml:space="preserve"> }} da {{ </w:t>
-                      </w:r>
-                      <w:proofErr w:type="spellStart"/>
-                      <w:r>
-                        <w:rPr>
-                          <w:b/>
-                          <w:bCs/>
-                          <w:sz w:val="24"/>
-                          <w:szCs w:val="24"/>
-                        </w:rPr>
-                        <w:t>duto.ambiente</w:t>
-                      </w:r>
-                      <w:proofErr w:type="spellEnd"/>
-                      <w:r>
-                        <w:rPr>
-                          <w:b/>
-                          <w:bCs/>
-                          <w:sz w:val="24"/>
-                          <w:szCs w:val="24"/>
-                        </w:rPr>
-                        <w:t xml:space="preserve"> }}</w:t>
+                        </w:rPr>
+                        <w:t>{%</w:t>
+                      </w:r>
+                      <w:r>
+                        <w:rPr>
+                          <w:b/>
+                          <w:bCs/>
+                        </w:rPr>
+                        <w:t>-</w:t>
+                      </w:r>
+                      <w:r>
+                        <w:rPr>
+                          <w:b/>
+                          <w:bCs/>
+                        </w:rPr>
+                        <w:t xml:space="preserve"> </w:t>
+                      </w:r>
+                      <w:proofErr w:type="spellStart"/>
+                      <w:r>
+                        <w:rPr>
+                          <w:b/>
+                          <w:bCs/>
+                        </w:rPr>
+                        <w:t>endfor</w:t>
+                      </w:r>
+                      <w:proofErr w:type="spellEnd"/>
+                      <w:r>
+                        <w:rPr>
+                          <w:b/>
+                          <w:bCs/>
+                        </w:rPr>
+                        <w:t xml:space="preserve"> %}</w:t>
                       </w:r>
                     </w:p>
                     <w:p>
                       <w:pPr>
-                        <w:pStyle w:val="ListParagraph"/>
+                        <w:pStyle w:val="Footer"/>
                         <w:tabs>
                           <w:tab w:val="left" w:pos="68"/>
+                          <w:tab w:val="left" w:pos="4820"/>
                         </w:tabs>
                         <w:spacing w:line="240" w:lineRule="auto"/>
-                        <w:contextualSpacing/>
-                        <w:rPr>
-                          <w:b/>
-                          <w:bCs/>
-                          <w:sz w:val="24"/>
-                          <w:szCs w:val="24"/>
+                        <w:ind w:firstLine="0"/>
+                        <w:rPr>
+                          <w:b/>
+                          <w:bCs/>
                         </w:rPr>
                       </w:pPr>
                       <w:r>
                         <w:rPr>
                           <w:b/>
                           <w:bCs/>
-                          <w:sz w:val="24"/>
-                          <w:szCs w:val="24"/>
-                        </w:rPr>
-                        <w:t xml:space="preserve">{%- </w:t>
-                      </w:r>
-                      <w:proofErr w:type="spellStart"/>
-                      <w:r>
-                        <w:rPr>
-                          <w:b/>
-                          <w:bCs/>
-                          <w:sz w:val="24"/>
-                          <w:szCs w:val="24"/>
-                        </w:rPr>
-                        <w:t>endfor</w:t>
-                      </w:r>
-                      <w:proofErr w:type="spellEnd"/>
-                      <w:r>
-                        <w:rPr>
-                          <w:b/>
-                          <w:bCs/>
-                          <w:sz w:val="24"/>
-                          <w:szCs w:val="24"/>
+                        </w:rPr>
+                        <w:t xml:space="preserve">{% </w:t>
+                      </w:r>
+                      <w:proofErr w:type="spellStart"/>
+                      <w:r>
+                        <w:rPr>
+                          <w:b/>
+                          <w:bCs/>
+                        </w:rPr>
+                        <w:t>endif</w:t>
+                      </w:r>
+                      <w:proofErr w:type="spellEnd"/>
+                      <w:r>
+                        <w:rPr>
+                          <w:b/>
+                          <w:bCs/>
                         </w:rPr>
                         <w:t xml:space="preserve"> %}</w:t>
                       </w:r>
                     </w:p>
                     <w:p>
                       <w:pPr>
-                        <w:pStyle w:val="ListParagraph"/>
+                        <w:pStyle w:val="Footer"/>
                         <w:tabs>
                           <w:tab w:val="left" w:pos="68"/>
+                          <w:tab w:val="left" w:pos="4820"/>
                         </w:tabs>
                         <w:spacing w:line="240" w:lineRule="auto"/>
-                        <w:contextualSpacing/>
-                        <w:rPr>
-                          <w:b/>
-                          <w:bCs/>
-                          <w:sz w:val="24"/>
-                          <w:szCs w:val="24"/>
+                        <w:ind w:firstLine="0"/>
+                        <w:rPr>
+                          <w:b/>
+                          <w:bCs/>
                         </w:rPr>
                       </w:pPr>
                       <w:r>
                         <w:rPr>
                           <w:b/>
                           <w:bCs/>
-                          <w:sz w:val="24"/>
-                          <w:szCs w:val="24"/>
-                        </w:rPr>
-                        <w:t xml:space="preserve">{%- </w:t>
-                      </w:r>
-                      <w:proofErr w:type="spellStart"/>
-                      <w:r>
-                        <w:rPr>
-                          <w:b/>
-                          <w:bCs/>
-                          <w:sz w:val="24"/>
-                          <w:szCs w:val="24"/>
-                        </w:rPr>
-                        <w:t>endif</w:t>
-                      </w:r>
-                      <w:proofErr w:type="spellEnd"/>
-                      <w:r>
-                        <w:rPr>
-                          <w:b/>
-                          <w:bCs/>
-                          <w:sz w:val="24"/>
-                          <w:szCs w:val="24"/>
-                        </w:rPr>
-                        <w:t xml:space="preserve"> %}</w:t>
+                        </w:rPr>
+                        <w:t>{%</w:t>
+                      </w:r>
+                      <w:r>
+                        <w:rPr>
+                          <w:b/>
+                          <w:bCs/>
+                        </w:rPr>
+                        <w:t>-</w:t>
+                      </w:r>
+                      <w:r>
+                        <w:rPr>
+                          <w:b/>
+                          <w:bCs/>
+                        </w:rPr>
+                        <w:t xml:space="preserve"> </w:t>
+                      </w:r>
+                      <w:proofErr w:type="spellStart"/>
+                      <w:r>
+                        <w:rPr>
+                          <w:b/>
+                          <w:bCs/>
+                        </w:rPr>
+                        <w:t>if</w:t>
+                      </w:r>
+                      <w:proofErr w:type="spellEnd"/>
+                      <w:r>
+                        <w:rPr>
+                          <w:b/>
+                          <w:bCs/>
+                        </w:rPr>
+                        <w:t xml:space="preserve"> </w:t>
+                      </w:r>
+                      <w:proofErr w:type="spellStart"/>
+                      <w:r>
+                        <w:rPr>
+                          <w:b/>
+                          <w:bCs/>
+                        </w:rPr>
+                        <w:t>aplicacao.acessorios</w:t>
+                      </w:r>
+                      <w:proofErr w:type="spellEnd"/>
+                      <w:r>
+                        <w:rPr>
+                          <w:b/>
+                          <w:bCs/>
+                        </w:rPr>
+                        <w:t xml:space="preserve"> </w:t>
+                      </w:r>
+                      <w:r>
+                        <w:rPr>
+                          <w:b/>
+                          <w:bCs/>
+                        </w:rPr>
+                        <w:t>-</w:t>
+                      </w:r>
+                      <w:r>
+                        <w:rPr>
+                          <w:b/>
+                          <w:bCs/>
+                        </w:rPr>
+                        <w:t>%}</w:t>
                       </w:r>
                     </w:p>
                     <w:p>
                       <w:pPr>
-                        <w:pStyle w:val="ListParagraph"/>
+                        <w:pStyle w:val="Footer"/>
                         <w:tabs>
                           <w:tab w:val="left" w:pos="68"/>
+                          <w:tab w:val="left" w:pos="4820"/>
                         </w:tabs>
                         <w:spacing w:line="240" w:lineRule="auto"/>
-                        <w:contextualSpacing/>
-                        <w:rPr>
-                          <w:b/>
-                          <w:bCs/>
-                          <w:sz w:val="24"/>
-                          <w:szCs w:val="24"/>
+                        <w:ind w:firstLine="0"/>
+                        <w:rPr>
+                          <w:b/>
+                          <w:bCs/>
                         </w:rPr>
                       </w:pPr>
                     </w:p>
                     <w:p>
                       <w:pPr>
-                        <w:pStyle w:val="ListParagraph"/>
+                        <w:pStyle w:val="Footer"/>
                         <w:tabs>
                           <w:tab w:val="left" w:pos="68"/>
+                          <w:tab w:val="left" w:pos="4820"/>
                         </w:tabs>
                         <w:spacing w:line="240" w:lineRule="auto"/>
-                        <w:contextualSpacing/>
-                        <w:rPr>
-                          <w:b/>
-                          <w:bCs/>
-                          <w:sz w:val="24"/>
-                          <w:szCs w:val="24"/>
+                        <w:ind w:firstLine="0"/>
+                        <w:rPr>
+                          <w:b/>
+                          <w:bCs/>
                         </w:rPr>
                       </w:pPr>
                       <w:r>
                         <w:rPr>
                           <w:b/>
                           <w:bCs/>
-                          <w:sz w:val="24"/>
-                          <w:szCs w:val="24"/>
-                        </w:rPr>
-                        <w:t xml:space="preserve">{%- </w:t>
-                      </w:r>
-                      <w:proofErr w:type="spellStart"/>
-                      <w:r>
-                        <w:rPr>
-                          <w:b/>
-                          <w:bCs/>
-                          <w:sz w:val="24"/>
-                          <w:szCs w:val="24"/>
-                        </w:rPr>
-                        <w:t>if</w:t>
-                      </w:r>
-                      <w:proofErr w:type="spellEnd"/>
-                      <w:r>
-                        <w:rPr>
-                          <w:b/>
-                          <w:bCs/>
-                          <w:sz w:val="24"/>
-                          <w:szCs w:val="24"/>
-                        </w:rPr>
-                        <w:t xml:space="preserve"> </w:t>
-                      </w:r>
-                      <w:proofErr w:type="spellStart"/>
-                      <w:r>
-                        <w:rPr>
-                          <w:b/>
-                          <w:bCs/>
-                          <w:sz w:val="24"/>
-                          <w:szCs w:val="24"/>
-                        </w:rPr>
-                        <w:t>aplicacao.acessorios</w:t>
-                      </w:r>
-                      <w:proofErr w:type="spellEnd"/>
-                      <w:r>
-                        <w:rPr>
-                          <w:b/>
-                          <w:bCs/>
-                          <w:sz w:val="24"/>
-                          <w:szCs w:val="24"/>
-                        </w:rPr>
-                        <w:t xml:space="preserve"> %}</w:t>
+                        </w:rPr>
+                        <w:t xml:space="preserve">    </w:t>
+                      </w:r>
+                      <w:r>
+                        <w:rPr>
+                          <w:b/>
+                          <w:bCs/>
+                        </w:rPr>
+                        <w:t>Acessórios:</w:t>
                       </w:r>
                     </w:p>
                     <w:p>
                       <w:pPr>
-                        <w:pStyle w:val="ListParagraph"/>
+                        <w:pStyle w:val="Footer"/>
                         <w:tabs>
                           <w:tab w:val="left" w:pos="68"/>
+                          <w:tab w:val="left" w:pos="4820"/>
                         </w:tabs>
                         <w:spacing w:line="240" w:lineRule="auto"/>
-                        <w:contextualSpacing/>
-                        <w:rPr>
-                          <w:b/>
-                          <w:bCs/>
-                          <w:sz w:val="24"/>
-                          <w:szCs w:val="24"/>
+                        <w:ind w:firstLine="0"/>
+                        <w:rPr>
+                          <w:b/>
+                          <w:bCs/>
                         </w:rPr>
                       </w:pPr>
                       <w:r>
                         <w:rPr>
                           <w:b/>
                           <w:bCs/>
-                          <w:sz w:val="24"/>
-                          <w:szCs w:val="24"/>
-                        </w:rPr>
-                        <w:t xml:space="preserve"> Acessórios:</w:t>
+                        </w:rPr>
+                        <w:t xml:space="preserve">  </w:t>
+                      </w:r>
+                      <w:r>
+                        <w:rPr>
+                          <w:b/>
+                          <w:bCs/>
+                        </w:rPr>
+                        <w:t xml:space="preserve"> </w:t>
+                      </w:r>
+                      <w:r>
+                        <w:rPr>
+                          <w:b/>
+                          <w:bCs/>
+                        </w:rPr>
+                        <w:t xml:space="preserve">  </w:t>
+                      </w:r>
+                      <w:r>
+                        <w:rPr>
+                          <w:b/>
+                          <w:bCs/>
+                        </w:rPr>
+                        <w:t xml:space="preserve">{{ </w:t>
+                      </w:r>
+                      <w:proofErr w:type="spellStart"/>
+                      <w:r>
+                        <w:rPr>
+                          <w:b/>
+                          <w:bCs/>
+                        </w:rPr>
+                        <w:t>aplicacao.total_acessorios_formatado</w:t>
+                      </w:r>
+                      <w:proofErr w:type="spellEnd"/>
+                      <w:r>
+                        <w:rPr>
+                          <w:b/>
+                          <w:bCs/>
+                        </w:rPr>
+                        <w:t xml:space="preserve"> }}</w:t>
                       </w:r>
                     </w:p>
                     <w:p>
                       <w:pPr>
-                        <w:pStyle w:val="ListParagraph"/>
+                        <w:pStyle w:val="Footer"/>
                         <w:tabs>
                           <w:tab w:val="left" w:pos="68"/>
+                          <w:tab w:val="left" w:pos="4820"/>
                         </w:tabs>
                         <w:spacing w:line="240" w:lineRule="auto"/>
-                        <w:contextualSpacing/>
-                        <w:rPr>
-                          <w:b/>
-                          <w:bCs/>
-                          <w:sz w:val="24"/>
-                          <w:szCs w:val="24"/>
+                        <w:ind w:firstLine="0"/>
+                        <w:rPr>
+                          <w:b/>
+                          <w:bCs/>
                         </w:rPr>
                       </w:pPr>
                       <w:r>
                         <w:rPr>
                           <w:b/>
                           <w:bCs/>
-                          <w:sz w:val="24"/>
-                          <w:szCs w:val="24"/>
-                        </w:rPr>
-                        <w:lastRenderedPageBreak/>
-                        <w:t xml:space="preserve">  {{ </w:t>
-                      </w:r>
-                      <w:proofErr w:type="spellStart"/>
-                      <w:r>
-                        <w:rPr>
-                          <w:b/>
-                          <w:bCs/>
-                          <w:sz w:val="24"/>
-                          <w:szCs w:val="24"/>
-                        </w:rPr>
-                        <w:t>aplicacao.total_acessorios_formatado</w:t>
-                      </w:r>
-                      <w:proofErr w:type="spellEnd"/>
-                      <w:r>
-                        <w:rPr>
-                          <w:b/>
-                          <w:bCs/>
-                          <w:sz w:val="24"/>
-                          <w:szCs w:val="24"/>
-                        </w:rPr>
-                        <w:t xml:space="preserve"> }}</w:t>
+                        </w:rPr>
+                        <w:t xml:space="preserve">{%- for </w:t>
+                      </w:r>
+                      <w:proofErr w:type="spellStart"/>
+                      <w:r>
+                        <w:rPr>
+                          <w:b/>
+                          <w:bCs/>
+                        </w:rPr>
+                        <w:t>acessorio</w:t>
+                      </w:r>
+                      <w:proofErr w:type="spellEnd"/>
+                      <w:r>
+                        <w:rPr>
+                          <w:b/>
+                          <w:bCs/>
+                        </w:rPr>
+                        <w:t xml:space="preserve"> in </w:t>
+                      </w:r>
+                      <w:proofErr w:type="spellStart"/>
+                      <w:r>
+                        <w:rPr>
+                          <w:b/>
+                          <w:bCs/>
+                        </w:rPr>
+                        <w:t>aplicacao.acessorios</w:t>
+                      </w:r>
+                      <w:proofErr w:type="spellEnd"/>
+                      <w:r>
+                        <w:rPr>
+                          <w:b/>
+                          <w:bCs/>
+                        </w:rPr>
+                        <w:t xml:space="preserve"> %}</w:t>
                       </w:r>
                     </w:p>
                     <w:p>
                       <w:pPr>
-                        <w:pStyle w:val="ListParagraph"/>
+                        <w:pStyle w:val="Footer"/>
                         <w:tabs>
                           <w:tab w:val="left" w:pos="68"/>
+                          <w:tab w:val="left" w:pos="4820"/>
                         </w:tabs>
                         <w:spacing w:line="240" w:lineRule="auto"/>
-                        <w:contextualSpacing/>
-                        <w:rPr>
-                          <w:b/>
-                          <w:bCs/>
-                          <w:sz w:val="24"/>
-                          <w:szCs w:val="24"/>
-                        </w:rPr>
+                        <w:ind w:firstLine="0"/>
                       </w:pPr>
                       <w:r>
-                        <w:rPr>
-                          <w:b/>
-                          <w:bCs/>
-                          <w:sz w:val="24"/>
-                          <w:szCs w:val="24"/>
-                        </w:rPr>
-                        <w:t xml:space="preserve">{%- for </w:t>
-                      </w:r>
-                      <w:proofErr w:type="spellStart"/>
-                      <w:r>
-                        <w:rPr>
-                          <w:b/>
-                          <w:bCs/>
-                          <w:sz w:val="24"/>
-                          <w:szCs w:val="24"/>
-                        </w:rPr>
-                        <w:t>acessorio</w:t>
-                      </w:r>
-                      <w:proofErr w:type="spellEnd"/>
-                      <w:r>
-                        <w:rPr>
-                          <w:b/>
-                          <w:bCs/>
-                          <w:sz w:val="24"/>
-                          <w:szCs w:val="24"/>
-                        </w:rPr>
-                        <w:t xml:space="preserve"> in </w:t>
-                      </w:r>
-                      <w:proofErr w:type="spellStart"/>
-                      <w:r>
-                        <w:rPr>
-                          <w:b/>
-                          <w:bCs/>
-                          <w:sz w:val="24"/>
-                          <w:szCs w:val="24"/>
-                        </w:rPr>
-                        <w:t>aplicacao.acessorios</w:t>
-                      </w:r>
-                      <w:proofErr w:type="spellEnd"/>
-                      <w:r>
-                        <w:rPr>
-                          <w:b/>
-                          <w:bCs/>
-                          <w:sz w:val="24"/>
-                          <w:szCs w:val="24"/>
-                        </w:rPr>
-                        <w:t xml:space="preserve"> %}</w:t>
+                        <w:t xml:space="preserve">  </w:t>
+                      </w:r>
+                      <w:r>
+                        <w:t xml:space="preserve"> </w:t>
+                      </w:r>
+                      <w:r>
+                        <w:t xml:space="preserve">  </w:t>
+                      </w:r>
+                      <w:r>
+                        <w:t xml:space="preserve">Referentes a {{ </w:t>
+                      </w:r>
+                      <w:proofErr w:type="spellStart"/>
+                      <w:r>
+                        <w:t>acessorio.quantidade</w:t>
+                      </w:r>
+                      <w:proofErr w:type="spellEnd"/>
+                      <w:r>
+                        <w:t xml:space="preserve"> }} equipamento(s) {{ </w:t>
+                      </w:r>
+                      <w:proofErr w:type="spellStart"/>
+                      <w:r>
+                        <w:t>acessorio.tipo</w:t>
+                      </w:r>
+                      <w:proofErr w:type="spellEnd"/>
+                      <w:r>
+                        <w:t xml:space="preserve"> }}{% </w:t>
+                      </w:r>
+                      <w:proofErr w:type="spellStart"/>
+                      <w:r>
+                        <w:t>if</w:t>
+                      </w:r>
+                      <w:proofErr w:type="spellEnd"/>
+                      <w:r>
+                        <w:t xml:space="preserve"> </w:t>
+                      </w:r>
+                      <w:proofErr w:type="spellStart"/>
+                      <w:r>
+                        <w:t>acessorio.dimensao</w:t>
+                      </w:r>
+                      <w:proofErr w:type="spellEnd"/>
+                      <w:r>
+                        <w:t xml:space="preserve"> %} – {{</w:t>
+                      </w:r>
+                      <w:proofErr w:type="spellStart"/>
+                      <w:r>
+                        <w:t>acessorio.dimensao</w:t>
+                      </w:r>
+                      <w:proofErr w:type="spellEnd"/>
+                      <w:r>
+                        <w:t xml:space="preserve">}}{% </w:t>
+                      </w:r>
+                      <w:proofErr w:type="spellStart"/>
+                      <w:r>
+                        <w:t>endif</w:t>
+                      </w:r>
+                      <w:proofErr w:type="spellEnd"/>
+                      <w:r>
+                        <w:t xml:space="preserve"> %} da {{ </w:t>
+                      </w:r>
+                      <w:proofErr w:type="spellStart"/>
+                      <w:r>
+                        <w:t>acessorio.ambiente</w:t>
+                      </w:r>
+                      <w:proofErr w:type="spellEnd"/>
+                      <w:r>
+                        <w:t xml:space="preserve"> }}</w:t>
                       </w:r>
                     </w:p>
                     <w:p>
                       <w:pPr>
-                        <w:pStyle w:val="ListParagraph"/>
+                        <w:pStyle w:val="Footer"/>
                         <w:tabs>
                           <w:tab w:val="left" w:pos="68"/>
+                          <w:tab w:val="left" w:pos="4820"/>
                         </w:tabs>
                         <w:spacing w:line="240" w:lineRule="auto"/>
-                        <w:contextualSpacing/>
-                        <w:rPr>
-                          <w:b/>
-                          <w:bCs/>
-                          <w:sz w:val="24"/>
-                          <w:szCs w:val="24"/>
+                        <w:ind w:firstLine="0"/>
+                        <w:rPr>
+                          <w:b/>
+                          <w:bCs/>
                         </w:rPr>
                       </w:pPr>
                       <w:r>
                         <w:rPr>
                           <w:b/>
                           <w:bCs/>
-                          <w:sz w:val="24"/>
-                          <w:szCs w:val="24"/>
-                        </w:rPr>
-                        <w:t xml:space="preserve">  Referentes a {{ </w:t>
-                      </w:r>
-                      <w:proofErr w:type="spellStart"/>
-                      <w:r>
-                        <w:rPr>
-                          <w:b/>
-                          <w:bCs/>
-                          <w:sz w:val="24"/>
-                          <w:szCs w:val="24"/>
-                        </w:rPr>
-                        <w:t>acessorio.quantidade</w:t>
-                      </w:r>
-                      <w:proofErr w:type="spellEnd"/>
-                      <w:r>
-                        <w:rPr>
-                          <w:b/>
-                          <w:bCs/>
-                          <w:sz w:val="24"/>
-                          <w:szCs w:val="24"/>
-                        </w:rPr>
-                        <w:t xml:space="preserve"> }} equipamento(s) {{ </w:t>
-                      </w:r>
-                      <w:proofErr w:type="spellStart"/>
-                      <w:r>
-                        <w:rPr>
-                          <w:b/>
-                          <w:bCs/>
-                          <w:sz w:val="24"/>
-                          <w:szCs w:val="24"/>
-                        </w:rPr>
-                        <w:t>acessorio.tipo</w:t>
-                      </w:r>
-                      <w:proofErr w:type="spellEnd"/>
-                      <w:r>
-                        <w:rPr>
-                          <w:b/>
-                          <w:bCs/>
-                          <w:sz w:val="24"/>
-                          <w:szCs w:val="24"/>
-                        </w:rPr>
-                        <w:t xml:space="preserve"> }}{% </w:t>
-                      </w:r>
-                      <w:proofErr w:type="spellStart"/>
-                      <w:r>
-                        <w:rPr>
-                          <w:b/>
-                          <w:bCs/>
-                          <w:sz w:val="24"/>
-                          <w:szCs w:val="24"/>
-                        </w:rPr>
-                        <w:t>if</w:t>
-                      </w:r>
-                      <w:proofErr w:type="spellEnd"/>
-                      <w:r>
-                        <w:rPr>
-                          <w:b/>
-                          <w:bCs/>
-                          <w:sz w:val="24"/>
-                          <w:szCs w:val="24"/>
+                        </w:rPr>
+                        <w:t>{%</w:t>
+                      </w:r>
+                      <w:r>
+                        <w:rPr>
+                          <w:b/>
+                          <w:bCs/>
+                        </w:rPr>
+                        <w:t>-</w:t>
+                      </w:r>
+                      <w:r>
+                        <w:rPr>
+                          <w:b/>
+                          <w:bCs/>
                         </w:rPr>
                         <w:t xml:space="preserve"> </w:t>
                       </w:r>
@@ -1938,1047 +1920,1051 @@
                         <w:rPr>
                           <w:b/>
                           <w:bCs/>
-                          <w:sz w:val="24"/>
-                          <w:szCs w:val="24"/>
-                        </w:rPr>
-                        <w:t>acessorio.dimensao</w:t>
-                      </w:r>
-                      <w:proofErr w:type="spellEnd"/>
-                      <w:r>
-                        <w:rPr>
-                          <w:b/>
-                          <w:bCs/>
-                          <w:sz w:val="24"/>
-                          <w:szCs w:val="24"/>
-                        </w:rPr>
-                        <w:t xml:space="preserve"> %} – {{ </w:t>
-                      </w:r>
-                      <w:proofErr w:type="spellStart"/>
-                      <w:r>
-                        <w:rPr>
-                          <w:b/>
-                          <w:bCs/>
-                          <w:sz w:val="24"/>
-                          <w:szCs w:val="24"/>
-                        </w:rPr>
-                        <w:t>acessorio.dimensao</w:t>
-                      </w:r>
-                      <w:proofErr w:type="spellEnd"/>
-                      <w:r>
-                        <w:rPr>
-                          <w:b/>
-                          <w:bCs/>
-                          <w:sz w:val="24"/>
-                          <w:szCs w:val="24"/>
-                        </w:rPr>
-                        <w:t xml:space="preserve"> }}{% </w:t>
-                      </w:r>
-                      <w:proofErr w:type="spellStart"/>
-                      <w:r>
-                        <w:rPr>
-                          <w:b/>
-                          <w:bCs/>
-                          <w:sz w:val="24"/>
-                          <w:szCs w:val="24"/>
-                        </w:rPr>
-                        <w:t>endif</w:t>
-                      </w:r>
-                      <w:proofErr w:type="spellEnd"/>
-                      <w:r>
-                        <w:rPr>
-                          <w:b/>
-                          <w:bCs/>
-                          <w:sz w:val="24"/>
-                          <w:szCs w:val="24"/>
-                        </w:rPr>
-                        <w:t xml:space="preserve"> %} da {{ </w:t>
-                      </w:r>
-                      <w:proofErr w:type="spellStart"/>
-                      <w:r>
-                        <w:rPr>
-                          <w:b/>
-                          <w:bCs/>
-                          <w:sz w:val="24"/>
-                          <w:szCs w:val="24"/>
-                        </w:rPr>
-                        <w:t>acessorio.ambiente</w:t>
-                      </w:r>
-                      <w:proofErr w:type="spellEnd"/>
-                      <w:r>
-                        <w:rPr>
-                          <w:b/>
-                          <w:bCs/>
-                          <w:sz w:val="24"/>
-                          <w:szCs w:val="24"/>
-                        </w:rPr>
-                        <w:t xml:space="preserve"> }}</w:t>
+                        </w:rPr>
+                        <w:t>endfor</w:t>
+                      </w:r>
+                      <w:proofErr w:type="spellEnd"/>
+                      <w:r>
+                        <w:rPr>
+                          <w:b/>
+                          <w:bCs/>
+                        </w:rPr>
+                        <w:t xml:space="preserve"> %}</w:t>
                       </w:r>
                     </w:p>
                     <w:p>
                       <w:pPr>
-                        <w:pStyle w:val="ListParagraph"/>
+                        <w:pStyle w:val="Footer"/>
                         <w:tabs>
                           <w:tab w:val="left" w:pos="68"/>
+                          <w:tab w:val="left" w:pos="4820"/>
                         </w:tabs>
                         <w:spacing w:line="240" w:lineRule="auto"/>
-                        <w:contextualSpacing/>
-                        <w:rPr>
-                          <w:b/>
-                          <w:bCs/>
-                          <w:sz w:val="24"/>
-                          <w:szCs w:val="24"/>
+                        <w:ind w:firstLine="0"/>
+                        <w:rPr>
+                          <w:b/>
+                          <w:bCs/>
                         </w:rPr>
                       </w:pPr>
                       <w:r>
                         <w:rPr>
                           <w:b/>
                           <w:bCs/>
-                          <w:sz w:val="24"/>
-                          <w:szCs w:val="24"/>
-                        </w:rPr>
-                        <w:t xml:space="preserve">{%- </w:t>
-                      </w:r>
-                      <w:proofErr w:type="spellStart"/>
-                      <w:r>
-                        <w:rPr>
-                          <w:b/>
-                          <w:bCs/>
-                          <w:sz w:val="24"/>
-                          <w:szCs w:val="24"/>
-                        </w:rPr>
-                        <w:t>endfor</w:t>
-                      </w:r>
-                      <w:proofErr w:type="spellEnd"/>
-                      <w:r>
-                        <w:rPr>
-                          <w:b/>
-                          <w:bCs/>
-                          <w:sz w:val="24"/>
-                          <w:szCs w:val="24"/>
+                        </w:rPr>
+                        <w:t>{%</w:t>
+                      </w:r>
+                      <w:r>
+                        <w:rPr>
+                          <w:b/>
+                          <w:bCs/>
+                        </w:rPr>
+                        <w:t xml:space="preserve"> </w:t>
+                      </w:r>
+                      <w:proofErr w:type="spellStart"/>
+                      <w:r>
+                        <w:rPr>
+                          <w:b/>
+                          <w:bCs/>
+                        </w:rPr>
+                        <w:t>endif</w:t>
+                      </w:r>
+                      <w:proofErr w:type="spellEnd"/>
+                      <w:r>
+                        <w:rPr>
+                          <w:b/>
+                          <w:bCs/>
                         </w:rPr>
                         <w:t xml:space="preserve"> %}</w:t>
                       </w:r>
                     </w:p>
                     <w:p>
                       <w:pPr>
-                        <w:pStyle w:val="ListParagraph"/>
+                        <w:pStyle w:val="Footer"/>
                         <w:tabs>
                           <w:tab w:val="left" w:pos="68"/>
+                          <w:tab w:val="left" w:pos="4820"/>
                         </w:tabs>
                         <w:spacing w:line="240" w:lineRule="auto"/>
-                        <w:contextualSpacing/>
-                        <w:rPr>
-                          <w:b/>
-                          <w:bCs/>
-                          <w:sz w:val="24"/>
-                          <w:szCs w:val="24"/>
+                        <w:ind w:firstLine="0"/>
+                        <w:rPr>
+                          <w:b/>
+                          <w:bCs/>
                         </w:rPr>
                       </w:pPr>
                       <w:r>
                         <w:rPr>
                           <w:b/>
                           <w:bCs/>
-                          <w:sz w:val="24"/>
-                          <w:szCs w:val="24"/>
-                        </w:rPr>
-                        <w:t xml:space="preserve">{%- </w:t>
-                      </w:r>
-                      <w:proofErr w:type="spellStart"/>
-                      <w:r>
-                        <w:rPr>
-                          <w:b/>
-                          <w:bCs/>
-                          <w:sz w:val="24"/>
-                          <w:szCs w:val="24"/>
-                        </w:rPr>
-                        <w:t>endif</w:t>
-                      </w:r>
-                      <w:proofErr w:type="spellEnd"/>
-                      <w:r>
-                        <w:rPr>
-                          <w:b/>
-                          <w:bCs/>
-                          <w:sz w:val="24"/>
-                          <w:szCs w:val="24"/>
-                        </w:rPr>
-                        <w:t xml:space="preserve"> %}</w:t>
+                        </w:rPr>
+                        <w:lastRenderedPageBreak/>
+                        <w:t xml:space="preserve">{% </w:t>
+                      </w:r>
+                      <w:proofErr w:type="spellStart"/>
+                      <w:r>
+                        <w:rPr>
+                          <w:b/>
+                          <w:bCs/>
+                        </w:rPr>
+                        <w:t>if</w:t>
+                      </w:r>
+                      <w:proofErr w:type="spellEnd"/>
+                      <w:r>
+                        <w:rPr>
+                          <w:b/>
+                          <w:bCs/>
+                        </w:rPr>
+                        <w:t xml:space="preserve"> </w:t>
+                      </w:r>
+                      <w:proofErr w:type="spellStart"/>
+                      <w:r>
+                        <w:rPr>
+                          <w:b/>
+                          <w:bCs/>
+                        </w:rPr>
+                        <w:t>aplicacao.tem_maquinas</w:t>
+                      </w:r>
+                      <w:proofErr w:type="spellEnd"/>
+                      <w:r>
+                        <w:rPr>
+                          <w:b/>
+                          <w:bCs/>
+                        </w:rPr>
+                        <w:t xml:space="preserve"> </w:t>
+                      </w:r>
+                      <w:proofErr w:type="spellStart"/>
+                      <w:r>
+                        <w:rPr>
+                          <w:b/>
+                          <w:bCs/>
+                        </w:rPr>
+                        <w:t>or</w:t>
+                      </w:r>
+                      <w:proofErr w:type="spellEnd"/>
+                      <w:r>
+                        <w:rPr>
+                          <w:b/>
+                          <w:bCs/>
+                        </w:rPr>
+                        <w:t xml:space="preserve"> </w:t>
+                      </w:r>
+                      <w:proofErr w:type="spellStart"/>
+                      <w:r>
+                        <w:rPr>
+                          <w:b/>
+                          <w:bCs/>
+                        </w:rPr>
+                        <w:t>aplicacao.dutos</w:t>
+                      </w:r>
+                      <w:proofErr w:type="spellEnd"/>
+                      <w:r>
+                        <w:rPr>
+                          <w:b/>
+                          <w:bCs/>
+                        </w:rPr>
+                        <w:t xml:space="preserve"> </w:t>
+                      </w:r>
+                      <w:proofErr w:type="spellStart"/>
+                      <w:r>
+                        <w:rPr>
+                          <w:b/>
+                          <w:bCs/>
+                        </w:rPr>
+                        <w:t>or</w:t>
+                      </w:r>
+                      <w:proofErr w:type="spellEnd"/>
+                      <w:r>
+                        <w:rPr>
+                          <w:b/>
+                          <w:bCs/>
+                        </w:rPr>
+                        <w:t xml:space="preserve"> </w:t>
+                      </w:r>
+                      <w:proofErr w:type="spellStart"/>
+                      <w:r>
+                        <w:rPr>
+                          <w:b/>
+                          <w:bCs/>
+                        </w:rPr>
+                        <w:t>aplicacao.acessorios</w:t>
+                      </w:r>
+                      <w:proofErr w:type="spellEnd"/>
+                      <w:r>
+                        <w:rPr>
+                          <w:b/>
+                          <w:bCs/>
+                        </w:rPr>
+                        <w:t xml:space="preserve"> </w:t>
+                      </w:r>
+                      <w:r>
+                        <w:rPr>
+                          <w:b/>
+                          <w:bCs/>
+                        </w:rPr>
+                        <w:t>-</w:t>
+                      </w:r>
+                      <w:r>
+                        <w:rPr>
+                          <w:b/>
+                          <w:bCs/>
+                        </w:rPr>
+                        <w:t>%}</w:t>
                       </w:r>
                     </w:p>
                     <w:p>
                       <w:pPr>
-                        <w:pStyle w:val="ListParagraph"/>
+                        <w:pStyle w:val="Footer"/>
                         <w:tabs>
                           <w:tab w:val="left" w:pos="68"/>
+                          <w:tab w:val="left" w:pos="4820"/>
                         </w:tabs>
                         <w:spacing w:line="240" w:lineRule="auto"/>
-                        <w:contextualSpacing/>
-                        <w:rPr>
-                          <w:b/>
-                          <w:bCs/>
-                          <w:sz w:val="24"/>
-                          <w:szCs w:val="24"/>
+                        <w:ind w:firstLine="0"/>
+                        <w:rPr>
+                          <w:b/>
+                          <w:bCs/>
+                        </w:rPr>
+                      </w:pPr>
+                      <w:r>
+                        <w:rPr>
+                          <w:b/>
+                          <w:bCs/>
+                        </w:rPr>
+                        <w:t xml:space="preserve">   </w:t>
+                      </w:r>
+                      <w:r>
+                        <w:rPr>
+                          <w:b/>
+                          <w:bCs/>
+                        </w:rPr>
+                        <w:t xml:space="preserve"> </w:t>
+                      </w:r>
+                      <w:r>
+                        <w:rPr>
+                          <w:b/>
+                          <w:bCs/>
+                        </w:rPr>
+                        <w:t xml:space="preserve">TOTAL {{ </w:t>
+                      </w:r>
+                      <w:proofErr w:type="spellStart"/>
+                      <w:r>
+                        <w:rPr>
+                          <w:b/>
+                          <w:bCs/>
+                        </w:rPr>
+                        <w:t>aplicacao.nome</w:t>
+                      </w:r>
+                      <w:proofErr w:type="spellEnd"/>
+                      <w:r>
+                        <w:rPr>
+                          <w:b/>
+                          <w:bCs/>
+                        </w:rPr>
+                        <w:t xml:space="preserve"> }}: {{ </w:t>
+                      </w:r>
+                      <w:proofErr w:type="spellStart"/>
+                      <w:r>
+                        <w:rPr>
+                          <w:b/>
+                          <w:bCs/>
+                        </w:rPr>
+                        <w:t>aplicacao.total_aplicacao_formatado</w:t>
+                      </w:r>
+                      <w:proofErr w:type="spellEnd"/>
+                      <w:r>
+                        <w:rPr>
+                          <w:b/>
+                          <w:bCs/>
+                        </w:rPr>
+                        <w:t xml:space="preserve"> }}</w:t>
+                      </w:r>
+                    </w:p>
+                    <w:p>
+                      <w:pPr>
+                        <w:pStyle w:val="Footer"/>
+                        <w:tabs>
+                          <w:tab w:val="left" w:pos="68"/>
+                          <w:tab w:val="left" w:pos="4820"/>
+                        </w:tabs>
+                        <w:spacing w:line="240" w:lineRule="auto"/>
+                        <w:ind w:firstLine="0"/>
+                        <w:rPr>
+                          <w:b/>
+                          <w:bCs/>
+                        </w:rPr>
+                      </w:pPr>
+                      <w:r>
+                        <w:rPr>
+                          <w:b/>
+                          <w:bCs/>
+                        </w:rPr>
+                        <w:t xml:space="preserve">{% </w:t>
+                      </w:r>
+                      <w:proofErr w:type="spellStart"/>
+                      <w:r>
+                        <w:rPr>
+                          <w:b/>
+                          <w:bCs/>
+                        </w:rPr>
+                        <w:t>endif</w:t>
+                      </w:r>
+                      <w:proofErr w:type="spellEnd"/>
+                      <w:r>
+                        <w:rPr>
+                          <w:b/>
+                          <w:bCs/>
+                        </w:rPr>
+                        <w:t xml:space="preserve"> %}</w:t>
+                      </w:r>
+                    </w:p>
+                    <w:p>
+                      <w:pPr>
+                        <w:pStyle w:val="Footer"/>
+                        <w:tabs>
+                          <w:tab w:val="left" w:pos="68"/>
+                          <w:tab w:val="left" w:pos="4820"/>
+                        </w:tabs>
+                        <w:spacing w:line="240" w:lineRule="auto"/>
+                        <w:ind w:firstLine="0"/>
+                      </w:pPr>
+                      <w:r>
+                        <w:rPr>
+                          <w:b/>
+                          <w:bCs/>
+                        </w:rPr>
+                        <w:t xml:space="preserve">{%- </w:t>
+                      </w:r>
+                      <w:proofErr w:type="spellStart"/>
+                      <w:r>
+                        <w:rPr>
+                          <w:b/>
+                          <w:bCs/>
+                        </w:rPr>
+                        <w:t>endfor</w:t>
+                      </w:r>
+                      <w:proofErr w:type="spellEnd"/>
+                      <w:r>
+                        <w:rPr>
+                          <w:b/>
+                          <w:bCs/>
+                        </w:rPr>
+                        <w:t xml:space="preserve"> %}</w:t>
+                      </w:r>
+                    </w:p>
+                    <w:p>
+                      <w:pPr>
+                        <w:pStyle w:val="Footer"/>
+                        <w:numPr>
+                          <w:ilvl w:val="0"/>
+                          <w:numId w:val="3"/>
+                        </w:numPr>
+                        <w:tabs>
+                          <w:tab w:val="left" w:pos="68"/>
+                          <w:tab w:val="left" w:pos="4820"/>
+                        </w:tabs>
+                        <w:spacing w:line="240" w:lineRule="auto"/>
+                      </w:pPr>
+                      <w:r>
+                        <w:rPr>
+                          <w:b/>
+                          <w:bCs/>
+                        </w:rPr>
+                        <w:t>Serviços</w:t>
+                      </w:r>
+                      <w:r>
+                        <w:t>:</w:t>
+                      </w:r>
+                    </w:p>
+                    <w:p>
+                      <w:pPr>
+                        <w:pStyle w:val="Footer"/>
+                        <w:tabs>
+                          <w:tab w:val="left" w:pos="68"/>
+                          <w:tab w:val="left" w:pos="4820"/>
+                        </w:tabs>
+                        <w:spacing w:line="240" w:lineRule="auto"/>
+                        <w:rPr>
+                          <w:b/>
+                          <w:bCs/>
+                        </w:rPr>
+                      </w:pPr>
+                      <w:r>
+                        <w:rPr>
+                          <w:b/>
+                          <w:bCs/>
+                        </w:rPr>
+                        <w:t xml:space="preserve">{%- </w:t>
+                      </w:r>
+                      <w:proofErr w:type="spellStart"/>
+                      <w:r>
+                        <w:rPr>
+                          <w:b/>
+                          <w:bCs/>
+                        </w:rPr>
+                        <w:t>if</w:t>
+                      </w:r>
+                      <w:proofErr w:type="spellEnd"/>
+                      <w:r>
+                        <w:rPr>
+                          <w:b/>
+                          <w:bCs/>
+                        </w:rPr>
+                        <w:t xml:space="preserve"> </w:t>
+                      </w:r>
+                      <w:proofErr w:type="spellStart"/>
+                      <w:r>
+                        <w:rPr>
+                          <w:b/>
+                          <w:bCs/>
+                        </w:rPr>
+                        <w:t>projeto.servicos.tem_engenharia</w:t>
+                      </w:r>
+                      <w:proofErr w:type="spellEnd"/>
+                      <w:r>
+                        <w:rPr>
+                          <w:b/>
+                          <w:bCs/>
+                        </w:rPr>
+                        <w:t xml:space="preserve"> %}</w:t>
+                      </w:r>
+                    </w:p>
+                    <w:p>
+                      <w:pPr>
+                        <w:pStyle w:val="Footer"/>
+                        <w:tabs>
+                          <w:tab w:val="left" w:pos="68"/>
+                          <w:tab w:val="left" w:pos="4820"/>
+                        </w:tabs>
+                        <w:spacing w:line="240" w:lineRule="auto"/>
+                        <w:ind w:firstLine="0"/>
+                        <w:rPr>
+                          <w:b/>
+                          <w:bCs/>
+                        </w:rPr>
+                      </w:pPr>
+                      <w:r>
+                        <w:rPr>
+                          <w:b/>
+                          <w:bCs/>
+                        </w:rPr>
+                        <w:t xml:space="preserve"> </w:t>
+                      </w:r>
+                      <w:r>
+                        <w:rPr>
+                          <w:b/>
+                          <w:bCs/>
+                        </w:rPr>
+                        <w:t xml:space="preserve"> </w:t>
+                      </w:r>
+                      <w:r>
+                        <w:rPr>
+                          <w:b/>
+                          <w:bCs/>
+                        </w:rPr>
+                        <w:t xml:space="preserve">  </w:t>
+                      </w:r>
+                      <w:r>
+                        <w:rPr>
+                          <w:b/>
+                          <w:bCs/>
+                        </w:rPr>
+                        <w:t>Engenharia:</w:t>
+                      </w:r>
+                    </w:p>
+                    <w:p>
+                      <w:pPr>
+                        <w:pStyle w:val="Footer"/>
+                        <w:tabs>
+                          <w:tab w:val="left" w:pos="68"/>
+                          <w:tab w:val="left" w:pos="4820"/>
+                        </w:tabs>
+                        <w:spacing w:line="240" w:lineRule="auto"/>
+                        <w:ind w:firstLine="0"/>
+                        <w:rPr>
+                          <w:b/>
+                          <w:bCs/>
+                        </w:rPr>
+                      </w:pPr>
+                      <w:r>
+                        <w:rPr>
+                          <w:b/>
+                          <w:bCs/>
+                        </w:rPr>
+                        <w:t xml:space="preserve">  </w:t>
+                      </w:r>
+                      <w:r>
+                        <w:rPr>
+                          <w:b/>
+                          <w:bCs/>
+                        </w:rPr>
+                        <w:t xml:space="preserve"> </w:t>
+                      </w:r>
+                      <w:r>
+                        <w:rPr>
+                          <w:b/>
+                          <w:bCs/>
+                        </w:rPr>
+                        <w:t xml:space="preserve"> </w:t>
+                      </w:r>
+                      <w:r>
+                        <w:rPr>
+                          <w:b/>
+                          <w:bCs/>
+                        </w:rPr>
+                        <w:t xml:space="preserve"> </w:t>
+                      </w:r>
+                      <w:r>
+                        <w:rPr>
+                          <w:b/>
+                          <w:bCs/>
+                        </w:rPr>
+                        <w:t>{{</w:t>
+                      </w:r>
+                      <w:proofErr w:type="spellStart"/>
+                      <w:r>
+                        <w:rPr>
+                          <w:b/>
+                          <w:bCs/>
+                        </w:rPr>
+                        <w:t>projeto.servicos.engenharia.valor_formatado</w:t>
+                      </w:r>
+                      <w:proofErr w:type="spellEnd"/>
+                      <w:r>
+                        <w:rPr>
+                          <w:b/>
+                          <w:bCs/>
+                        </w:rPr>
+                        <w:t>}}</w:t>
+                      </w:r>
+                    </w:p>
+                    <w:p>
+                      <w:pPr>
+                        <w:pStyle w:val="Footer"/>
+                        <w:tabs>
+                          <w:tab w:val="left" w:pos="68"/>
+                          <w:tab w:val="left" w:pos="4820"/>
+                        </w:tabs>
+                        <w:spacing w:line="240" w:lineRule="auto"/>
+                        <w:ind w:firstLine="0"/>
+                      </w:pPr>
+                      <w:r>
+                        <w:t xml:space="preserve"> </w:t>
+                      </w:r>
+                      <w:r>
+                        <w:t xml:space="preserve">  </w:t>
+                      </w:r>
+                      <w:r>
+                        <w:t xml:space="preserve"> </w:t>
+                      </w:r>
+                      <w:r>
+                        <w:t xml:space="preserve"> </w:t>
+                      </w:r>
+                      <w:r>
+                        <w:t>{{</w:t>
+                      </w:r>
+                      <w:proofErr w:type="spellStart"/>
+                      <w:r>
+                        <w:t>projeto.servicos.engenharia.descricao</w:t>
+                      </w:r>
+                      <w:proofErr w:type="spellEnd"/>
+                      <w:r>
+                        <w:t>}}</w:t>
+                      </w:r>
+                    </w:p>
+                    <w:p>
+                      <w:pPr>
+                        <w:pStyle w:val="Footer"/>
+                        <w:tabs>
+                          <w:tab w:val="left" w:pos="68"/>
+                          <w:tab w:val="left" w:pos="4820"/>
+                        </w:tabs>
+                        <w:spacing w:line="240" w:lineRule="auto"/>
+                        <w:rPr>
+                          <w:b/>
+                          <w:bCs/>
+                        </w:rPr>
+                      </w:pPr>
+                      <w:r>
+                        <w:rPr>
+                          <w:b/>
+                          <w:bCs/>
+                        </w:rPr>
+                        <w:t xml:space="preserve">{%- </w:t>
+                      </w:r>
+                      <w:proofErr w:type="spellStart"/>
+                      <w:r>
+                        <w:rPr>
+                          <w:b/>
+                          <w:bCs/>
+                        </w:rPr>
+                        <w:t>endif</w:t>
+                      </w:r>
+                      <w:proofErr w:type="spellEnd"/>
+                      <w:r>
+                        <w:rPr>
+                          <w:b/>
+                          <w:bCs/>
+                        </w:rPr>
+                        <w:t xml:space="preserve"> %}</w:t>
+                      </w:r>
+                    </w:p>
+                    <w:p>
+                      <w:pPr>
+                        <w:pStyle w:val="Footer"/>
+                        <w:tabs>
+                          <w:tab w:val="left" w:pos="68"/>
+                          <w:tab w:val="left" w:pos="4820"/>
+                        </w:tabs>
+                        <w:spacing w:line="240" w:lineRule="auto"/>
+                        <w:rPr>
+                          <w:b/>
+                          <w:bCs/>
+                        </w:rPr>
+                      </w:pPr>
+                      <w:r>
+                        <w:rPr>
+                          <w:b/>
+                          <w:bCs/>
+                        </w:rPr>
+                        <w:t xml:space="preserve">{%- </w:t>
+                      </w:r>
+                      <w:proofErr w:type="spellStart"/>
+                      <w:r>
+                        <w:rPr>
+                          <w:b/>
+                          <w:bCs/>
+                        </w:rPr>
+                        <w:t>if</w:t>
+                      </w:r>
+                      <w:proofErr w:type="spellEnd"/>
+                      <w:r>
+                        <w:rPr>
+                          <w:b/>
+                          <w:bCs/>
+                        </w:rPr>
+                        <w:t xml:space="preserve"> </w:t>
+                      </w:r>
+                      <w:proofErr w:type="spellStart"/>
+                      <w:r>
+                        <w:rPr>
+                          <w:b/>
+                          <w:bCs/>
+                        </w:rPr>
+                        <w:t>projeto.servicos.tem_adicionais</w:t>
+                      </w:r>
+                      <w:proofErr w:type="spellEnd"/>
+                      <w:r>
+                        <w:rPr>
+                          <w:b/>
+                          <w:bCs/>
+                        </w:rPr>
+                        <w:t xml:space="preserve"> %}</w:t>
+                      </w:r>
+                    </w:p>
+                    <w:p>
+                      <w:pPr>
+                        <w:pStyle w:val="Footer"/>
+                        <w:tabs>
+                          <w:tab w:val="left" w:pos="68"/>
+                          <w:tab w:val="left" w:pos="4820"/>
+                        </w:tabs>
+                        <w:spacing w:line="240" w:lineRule="auto"/>
+                        <w:ind w:firstLine="0"/>
+                        <w:rPr>
+                          <w:b/>
+                          <w:bCs/>
+                        </w:rPr>
+                      </w:pPr>
+                      <w:r>
+                        <w:rPr>
+                          <w:b/>
+                          <w:bCs/>
+                        </w:rPr>
+                        <w:t xml:space="preserve"> </w:t>
+                      </w:r>
+                      <w:r>
+                        <w:rPr>
+                          <w:b/>
+                          <w:bCs/>
+                        </w:rPr>
+                        <w:t xml:space="preserve"> </w:t>
+                      </w:r>
+                      <w:r>
+                        <w:rPr>
+                          <w:b/>
+                          <w:bCs/>
+                        </w:rPr>
+                        <w:t xml:space="preserve">  </w:t>
+                      </w:r>
+                      <w:r>
+                        <w:rPr>
+                          <w:b/>
+                          <w:bCs/>
+                        </w:rPr>
+                        <w:t>Adicionais:</w:t>
+                      </w:r>
+                    </w:p>
+                    <w:p>
+                      <w:pPr>
+                        <w:pStyle w:val="Footer"/>
+                        <w:tabs>
+                          <w:tab w:val="left" w:pos="68"/>
+                          <w:tab w:val="left" w:pos="4820"/>
+                        </w:tabs>
+                        <w:spacing w:line="240" w:lineRule="auto"/>
+                        <w:rPr>
+                          <w:b/>
+                          <w:bCs/>
+                        </w:rPr>
+                      </w:pPr>
+                      <w:r>
+                        <w:rPr>
+                          <w:b/>
+                          <w:bCs/>
+                        </w:rPr>
+                        <w:t xml:space="preserve">{%- for adicional in </w:t>
+                      </w:r>
+                      <w:proofErr w:type="spellStart"/>
+                      <w:r>
+                        <w:rPr>
+                          <w:b/>
+                          <w:bCs/>
+                        </w:rPr>
+                        <w:t>projeto.servicos.adicionais</w:t>
+                      </w:r>
+                      <w:proofErr w:type="spellEnd"/>
+                      <w:r>
+                        <w:rPr>
+                          <w:b/>
+                          <w:bCs/>
+                        </w:rPr>
+                        <w:t xml:space="preserve"> %}</w:t>
+                      </w:r>
+                    </w:p>
+                    <w:p>
+                      <w:pPr>
+                        <w:pStyle w:val="Footer"/>
+                        <w:tabs>
+                          <w:tab w:val="left" w:pos="68"/>
+                          <w:tab w:val="left" w:pos="4820"/>
+                        </w:tabs>
+                        <w:spacing w:line="240" w:lineRule="auto"/>
+                        <w:ind w:firstLine="0"/>
+                        <w:rPr>
+                          <w:b/>
+                          <w:bCs/>
+                        </w:rPr>
+                      </w:pPr>
+                      <w:r>
+                        <w:rPr>
+                          <w:b/>
+                          <w:bCs/>
+                        </w:rPr>
+                        <w:t xml:space="preserve">  </w:t>
+                      </w:r>
+                      <w:r>
+                        <w:rPr>
+                          <w:b/>
+                          <w:bCs/>
+                        </w:rPr>
+                        <w:t xml:space="preserve"> </w:t>
+                      </w:r>
+                      <w:r>
+                        <w:rPr>
+                          <w:b/>
+                          <w:bCs/>
+                        </w:rPr>
+                        <w:t xml:space="preserve"> </w:t>
+                      </w:r>
+                      <w:r>
+                        <w:rPr>
+                          <w:b/>
+                          <w:bCs/>
+                        </w:rPr>
+                        <w:t xml:space="preserve"> </w:t>
+                      </w:r>
+                      <w:r>
+                        <w:rPr>
+                          <w:b/>
+                          <w:bCs/>
+                        </w:rPr>
+                        <w:t>{{</w:t>
+                      </w:r>
+                      <w:proofErr w:type="spellStart"/>
+                      <w:r>
+                        <w:rPr>
+                          <w:b/>
+                          <w:bCs/>
+                        </w:rPr>
+                        <w:t>adicional.valor_formatado</w:t>
+                      </w:r>
+                      <w:proofErr w:type="spellEnd"/>
+                      <w:r>
+                        <w:rPr>
+                          <w:b/>
+                          <w:bCs/>
+                        </w:rPr>
+                        <w:t xml:space="preserve">}} </w:t>
+                      </w:r>
+                      <w:r>
+                        <w:t>- {{</w:t>
+                      </w:r>
+                      <w:proofErr w:type="spellStart"/>
+                      <w:r>
+                        <w:t>adicional.descricao</w:t>
+                      </w:r>
+                      <w:proofErr w:type="spellEnd"/>
+                      <w:r>
+                        <w:t>}}</w:t>
+                      </w:r>
+                    </w:p>
+                    <w:p>
+                      <w:pPr>
+                        <w:pStyle w:val="Footer"/>
+                        <w:tabs>
+                          <w:tab w:val="left" w:pos="68"/>
+                          <w:tab w:val="left" w:pos="4820"/>
+                        </w:tabs>
+                        <w:spacing w:line="240" w:lineRule="auto"/>
+                        <w:rPr>
+                          <w:b/>
+                          <w:bCs/>
+                        </w:rPr>
+                      </w:pPr>
+                      <w:r>
+                        <w:rPr>
+                          <w:b/>
+                          <w:bCs/>
+                        </w:rPr>
+                        <w:t xml:space="preserve">{%- </w:t>
+                      </w:r>
+                      <w:proofErr w:type="spellStart"/>
+                      <w:r>
+                        <w:rPr>
+                          <w:b/>
+                          <w:bCs/>
+                        </w:rPr>
+                        <w:t>endfor</w:t>
+                      </w:r>
+                      <w:proofErr w:type="spellEnd"/>
+                      <w:r>
+                        <w:rPr>
+                          <w:b/>
+                          <w:bCs/>
+                        </w:rPr>
+                        <w:t xml:space="preserve"> %}</w:t>
+                      </w:r>
+                    </w:p>
+                    <w:p>
+                      <w:pPr>
+                        <w:pStyle w:val="Footer"/>
+                        <w:tabs>
+                          <w:tab w:val="left" w:pos="68"/>
+                          <w:tab w:val="left" w:pos="4820"/>
+                        </w:tabs>
+                        <w:spacing w:line="240" w:lineRule="auto"/>
+                        <w:rPr>
+                          <w:b/>
+                          <w:bCs/>
+                        </w:rPr>
+                      </w:pPr>
+                      <w:r>
+                        <w:rPr>
+                          <w:b/>
+                          <w:bCs/>
+                        </w:rPr>
+                        <w:t xml:space="preserve">{%- </w:t>
+                      </w:r>
+                      <w:proofErr w:type="spellStart"/>
+                      <w:r>
+                        <w:rPr>
+                          <w:b/>
+                          <w:bCs/>
+                        </w:rPr>
+                        <w:t>endif</w:t>
+                      </w:r>
+                      <w:proofErr w:type="spellEnd"/>
+                      <w:r>
+                        <w:rPr>
+                          <w:b/>
+                          <w:bCs/>
+                        </w:rPr>
+                        <w:t xml:space="preserve"> %}</w:t>
+                      </w:r>
+                    </w:p>
+                    <w:p>
+                      <w:pPr>
+                        <w:pStyle w:val="Footer"/>
+                        <w:tabs>
+                          <w:tab w:val="left" w:pos="68"/>
+                          <w:tab w:val="left" w:pos="4820"/>
+                        </w:tabs>
+                        <w:spacing w:line="240" w:lineRule="auto"/>
+                        <w:rPr>
+                          <w:b/>
+                          <w:bCs/>
                         </w:rPr>
                       </w:pPr>
                     </w:p>
                     <w:p>
                       <w:pPr>
-                        <w:pStyle w:val="ListParagraph"/>
+                        <w:pStyle w:val="Footer"/>
                         <w:tabs>
                           <w:tab w:val="left" w:pos="68"/>
+                          <w:tab w:val="left" w:pos="4820"/>
                         </w:tabs>
                         <w:spacing w:line="240" w:lineRule="auto"/>
-                        <w:contextualSpacing/>
-                        <w:rPr>
-                          <w:b/>
-                          <w:bCs/>
-                          <w:sz w:val="24"/>
-                          <w:szCs w:val="24"/>
+                        <w:ind w:firstLine="0"/>
+                        <w:rPr>
+                          <w:b/>
+                          <w:bCs/>
                         </w:rPr>
                       </w:pPr>
                       <w:r>
                         <w:rPr>
                           <w:b/>
                           <w:bCs/>
-                          <w:sz w:val="24"/>
-                          <w:szCs w:val="24"/>
-                        </w:rPr>
-                        <w:t xml:space="preserve">TOTAL {{ </w:t>
-                      </w:r>
-                      <w:proofErr w:type="spellStart"/>
-                      <w:r>
-                        <w:rPr>
-                          <w:b/>
-                          <w:bCs/>
-                          <w:sz w:val="24"/>
-                          <w:szCs w:val="24"/>
-                        </w:rPr>
-                        <w:t>aplicacao.nome</w:t>
-                      </w:r>
-                      <w:proofErr w:type="spellEnd"/>
-                      <w:r>
-                        <w:rPr>
-                          <w:b/>
-                          <w:bCs/>
-                          <w:sz w:val="24"/>
-                          <w:szCs w:val="24"/>
-                        </w:rPr>
-                        <w:t xml:space="preserve"> }}: {{ </w:t>
-                      </w:r>
-                      <w:proofErr w:type="spellStart"/>
-                      <w:r>
-                        <w:rPr>
-                          <w:b/>
-                          <w:bCs/>
-                          <w:sz w:val="24"/>
-                          <w:szCs w:val="24"/>
-                        </w:rPr>
-                        <w:t>aplicacao.total_aplicacao_formatado</w:t>
-                      </w:r>
-                      <w:proofErr w:type="spellEnd"/>
-                      <w:r>
-                        <w:rPr>
-                          <w:b/>
-                          <w:bCs/>
-                          <w:sz w:val="24"/>
-                          <w:szCs w:val="24"/>
-                        </w:rPr>
-                        <w:t xml:space="preserve"> }}</w:t>
+                        </w:rPr>
+                        <w:t xml:space="preserve">   </w:t>
+                      </w:r>
+                      <w:r>
+                        <w:rPr>
+                          <w:b/>
+                          <w:bCs/>
+                        </w:rPr>
+                        <w:t xml:space="preserve"> </w:t>
+                      </w:r>
+                      <w:r>
+                        <w:rPr>
+                          <w:b/>
+                          <w:bCs/>
+                        </w:rPr>
+                        <w:t>TOTAL DO PROJETO: {{</w:t>
+                      </w:r>
+                      <w:proofErr w:type="spellStart"/>
+                      <w:r>
+                        <w:rPr>
+                          <w:b/>
+                          <w:bCs/>
+                        </w:rPr>
+                        <w:t>projeto.valor_total_projeto_formatado</w:t>
+                      </w:r>
+                      <w:proofErr w:type="spellEnd"/>
+                      <w:r>
+                        <w:rPr>
+                          <w:b/>
+                          <w:bCs/>
+                        </w:rPr>
+                        <w:t>-</w:t>
+                      </w:r>
+                      <w:r>
+                        <w:rPr>
+                          <w:b/>
+                          <w:bCs/>
+                        </w:rPr>
+                        <w:t xml:space="preserve">}} </w:t>
                       </w:r>
                     </w:p>
                     <w:p>
                       <w:pPr>
-                        <w:pStyle w:val="ListParagraph"/>
+                        <w:pStyle w:val="Footer"/>
                         <w:tabs>
                           <w:tab w:val="left" w:pos="68"/>
+                          <w:tab w:val="left" w:pos="4820"/>
                         </w:tabs>
                         <w:spacing w:line="240" w:lineRule="auto"/>
-                        <w:contextualSpacing/>
-                        <w:rPr>
-                          <w:b/>
-                          <w:bCs/>
-                          <w:sz w:val="24"/>
-                          <w:szCs w:val="24"/>
+                        <w:rPr>
+                          <w:b/>
+                          <w:bCs/>
+                          <w:lang w:val="en-US"/>
                         </w:rPr>
                       </w:pPr>
+                      <w:r>
+                        <w:rPr>
+                          <w:b/>
+                          <w:bCs/>
+                          <w:lang w:val="en-US"/>
+                        </w:rPr>
+                        <w:t>{%</w:t>
+                      </w:r>
+                      <w:proofErr w:type="spellStart"/>
+                      <w:r>
+                        <w:rPr>
+                          <w:b/>
+                          <w:bCs/>
+                          <w:lang w:val="en-US"/>
+                        </w:rPr>
+                        <w:t>endfor</w:t>
+                      </w:r>
+                      <w:proofErr w:type="spellEnd"/>
+                      <w:r>
+                        <w:rPr>
+                          <w:b/>
+                          <w:bCs/>
+                          <w:lang w:val="en-US"/>
+                        </w:rPr>
+                        <w:t xml:space="preserve"> </w:t>
+                      </w:r>
+                      <w:r>
+                        <w:rPr>
+                          <w:b/>
+                          <w:bCs/>
+                          <w:lang w:val="en-US"/>
+                        </w:rPr>
+                        <w:t>%}</w:t>
+                      </w:r>
                     </w:p>
                     <w:p>
                       <w:pPr>
-                        <w:pStyle w:val="ListParagraph"/>
+                        <w:pStyle w:val="Footer"/>
                         <w:tabs>
                           <w:tab w:val="left" w:pos="68"/>
+                          <w:tab w:val="left" w:pos="4820"/>
                         </w:tabs>
                         <w:spacing w:line="240" w:lineRule="auto"/>
-                        <w:contextualSpacing/>
-                        <w:rPr>
-                          <w:b/>
-                          <w:bCs/>
-                          <w:sz w:val="24"/>
-                          <w:szCs w:val="24"/>
+                        <w:ind w:firstLine="0"/>
+                        <w:rPr>
+                          <w:b/>
+                          <w:bCs/>
+                          <w:lang w:val="en-US"/>
                         </w:rPr>
                       </w:pPr>
                       <w:r>
                         <w:rPr>
                           <w:b/>
                           <w:bCs/>
-                          <w:sz w:val="24"/>
-                          <w:szCs w:val="24"/>
-                        </w:rPr>
-                        <w:t xml:space="preserve">{%- </w:t>
-                      </w:r>
-                      <w:proofErr w:type="spellStart"/>
-                      <w:r>
-                        <w:rPr>
-                          <w:b/>
-                          <w:bCs/>
-                          <w:sz w:val="24"/>
-                          <w:szCs w:val="24"/>
-                        </w:rPr>
-                        <w:t>endfor</w:t>
-                      </w:r>
-                      <w:proofErr w:type="spellEnd"/>
-                      <w:r>
-                        <w:rPr>
-                          <w:b/>
-                          <w:bCs/>
-                          <w:sz w:val="24"/>
-                          <w:szCs w:val="24"/>
-                        </w:rPr>
-                        <w:t xml:space="preserve"> %}</w:t>
+                          <w:lang w:val="en-US"/>
+                        </w:rPr>
+                        <w:t>TOTAL GLOBAL: {{</w:t>
+                      </w:r>
+                      <w:proofErr w:type="spellStart"/>
+                      <w:r>
+                        <w:rPr>
+                          <w:b/>
+                          <w:bCs/>
+                          <w:lang w:val="en-US"/>
+                        </w:rPr>
+                        <w:t>total_global</w:t>
+                      </w:r>
+                      <w:proofErr w:type="spellEnd"/>
+                      <w:r>
+                        <w:rPr>
+                          <w:b/>
+                          <w:bCs/>
+                          <w:lang w:val="en-US"/>
+                        </w:rPr>
+                        <w:t xml:space="preserve">}} </w:t>
                       </w:r>
                     </w:p>
                     <w:p>
                       <w:pPr>
-                        <w:pStyle w:val="ListParagraph"/>
+                        <w:pStyle w:val="Footer"/>
                         <w:tabs>
                           <w:tab w:val="left" w:pos="68"/>
+                          <w:tab w:val="left" w:pos="4820"/>
                         </w:tabs>
                         <w:spacing w:line="240" w:lineRule="auto"/>
-                        <w:contextualSpacing/>
-                        <w:rPr>
-                          <w:b/>
-                          <w:bCs/>
-                          <w:sz w:val="24"/>
-                          <w:szCs w:val="24"/>
-                        </w:rPr>
+                        <w:ind w:firstLine="0"/>
                       </w:pPr>
-                    </w:p>
-                    <w:p>
-                      <w:pPr>
-                        <w:pStyle w:val="ListParagraph"/>
-                        <w:tabs>
-                          <w:tab w:val="left" w:pos="68"/>
-                        </w:tabs>
-                        <w:spacing w:line="240" w:lineRule="auto"/>
-                        <w:contextualSpacing/>
-                        <w:rPr>
-                          <w:b/>
-                          <w:bCs/>
-                          <w:sz w:val="24"/>
-                          <w:szCs w:val="24"/>
-                        </w:rPr>
-                      </w:pPr>
-                      <w:r>
-                        <w:rPr>
-                          <w:b/>
-                          <w:bCs/>
-                          <w:sz w:val="24"/>
-                          <w:szCs w:val="24"/>
-                        </w:rPr>
-                        <w:t> Serviços:</w:t>
-                      </w:r>
-                    </w:p>
-                    <w:p>
-                      <w:pPr>
-                        <w:pStyle w:val="ListParagraph"/>
-                        <w:tabs>
-                          <w:tab w:val="left" w:pos="68"/>
-                        </w:tabs>
-                        <w:spacing w:line="240" w:lineRule="auto"/>
-                        <w:contextualSpacing/>
-                        <w:rPr>
-                          <w:b/>
-                          <w:bCs/>
-                          <w:sz w:val="24"/>
-                          <w:szCs w:val="24"/>
-                        </w:rPr>
-                      </w:pPr>
-                      <w:r>
-                        <w:rPr>
-                          <w:b/>
-                          <w:bCs/>
-                          <w:sz w:val="24"/>
-                          <w:szCs w:val="24"/>
-                        </w:rPr>
-                        <w:t xml:space="preserve">{%- </w:t>
-                      </w:r>
-                      <w:proofErr w:type="spellStart"/>
-                      <w:r>
-                        <w:rPr>
-                          <w:b/>
-                          <w:bCs/>
-                          <w:sz w:val="24"/>
-                          <w:szCs w:val="24"/>
-                        </w:rPr>
-                        <w:t>if</w:t>
-                      </w:r>
-                      <w:proofErr w:type="spellEnd"/>
-                      <w:r>
-                        <w:rPr>
-                          <w:b/>
-                          <w:bCs/>
-                          <w:sz w:val="24"/>
-                          <w:szCs w:val="24"/>
-                        </w:rPr>
-                        <w:t xml:space="preserve"> </w:t>
-                      </w:r>
-                      <w:proofErr w:type="spellStart"/>
-                      <w:r>
-                        <w:rPr>
-                          <w:b/>
-                          <w:bCs/>
-                          <w:sz w:val="24"/>
-                          <w:szCs w:val="24"/>
-                        </w:rPr>
-                        <w:t>projeto.servicos.tem_engenharia</w:t>
-                      </w:r>
-                      <w:proofErr w:type="spellEnd"/>
-                      <w:r>
-                        <w:rPr>
-                          <w:b/>
-                          <w:bCs/>
-                          <w:sz w:val="24"/>
-                          <w:szCs w:val="24"/>
-                        </w:rPr>
-                        <w:t xml:space="preserve"> %}</w:t>
-                      </w:r>
-                    </w:p>
-                    <w:p>
-                      <w:pPr>
-                        <w:pStyle w:val="ListParagraph"/>
-                        <w:tabs>
-                          <w:tab w:val="left" w:pos="68"/>
-                        </w:tabs>
-                        <w:spacing w:line="240" w:lineRule="auto"/>
-                        <w:contextualSpacing/>
-                        <w:rPr>
-                          <w:b/>
-                          <w:bCs/>
-                          <w:sz w:val="24"/>
-                          <w:szCs w:val="24"/>
-                        </w:rPr>
-                      </w:pPr>
-                      <w:r>
-                        <w:rPr>
-                          <w:b/>
-                          <w:bCs/>
-                          <w:sz w:val="24"/>
-                          <w:szCs w:val="24"/>
-                        </w:rPr>
-                        <w:t xml:space="preserve"> Engenharia:</w:t>
-                      </w:r>
-                    </w:p>
-                    <w:p>
-                      <w:pPr>
-                        <w:pStyle w:val="ListParagraph"/>
-                        <w:tabs>
-                          <w:tab w:val="left" w:pos="68"/>
-                        </w:tabs>
-                        <w:spacing w:line="240" w:lineRule="auto"/>
-                        <w:contextualSpacing/>
-                        <w:rPr>
-                          <w:b/>
-                          <w:bCs/>
-                          <w:sz w:val="24"/>
-                          <w:szCs w:val="24"/>
-                        </w:rPr>
-                      </w:pPr>
-                      <w:r>
-                        <w:rPr>
-                          <w:b/>
-                          <w:bCs/>
-                          <w:sz w:val="24"/>
-                          <w:szCs w:val="24"/>
-                        </w:rPr>
-                        <w:t xml:space="preserve">  {{ </w:t>
-                      </w:r>
-                      <w:proofErr w:type="spellStart"/>
-                      <w:r>
-                        <w:rPr>
-                          <w:b/>
-                          <w:bCs/>
-                          <w:sz w:val="24"/>
-                          <w:szCs w:val="24"/>
-                        </w:rPr>
-                        <w:t>projeto.servicos.engenharia.valor_formatado</w:t>
-                      </w:r>
-                      <w:proofErr w:type="spellEnd"/>
-                      <w:r>
-                        <w:rPr>
-                          <w:b/>
-                          <w:bCs/>
-                          <w:sz w:val="24"/>
-                          <w:szCs w:val="24"/>
-                        </w:rPr>
-                        <w:t xml:space="preserve"> }}</w:t>
-                      </w:r>
-                    </w:p>
-                    <w:p>
-                      <w:pPr>
-                        <w:pStyle w:val="ListParagraph"/>
-                        <w:tabs>
-                          <w:tab w:val="left" w:pos="68"/>
-                        </w:tabs>
-                        <w:spacing w:line="240" w:lineRule="auto"/>
-                        <w:contextualSpacing/>
-                        <w:rPr>
-                          <w:b/>
-                          <w:bCs/>
-                          <w:sz w:val="24"/>
-                          <w:szCs w:val="24"/>
-                        </w:rPr>
-                      </w:pPr>
-                      <w:r>
-                        <w:rPr>
-                          <w:b/>
-                          <w:bCs/>
-                          <w:sz w:val="24"/>
-                          <w:szCs w:val="24"/>
-                        </w:rPr>
-                        <w:t xml:space="preserve">  {{ </w:t>
-                      </w:r>
-                      <w:proofErr w:type="spellStart"/>
-                      <w:r>
-                        <w:rPr>
-                          <w:b/>
-                          <w:bCs/>
-                          <w:sz w:val="24"/>
-                          <w:szCs w:val="24"/>
-                        </w:rPr>
-                        <w:t>projeto.servicos.engenharia.descricao</w:t>
-                      </w:r>
-                      <w:proofErr w:type="spellEnd"/>
-                      <w:r>
-                        <w:rPr>
-                          <w:b/>
-                          <w:bCs/>
-                          <w:sz w:val="24"/>
-                          <w:szCs w:val="24"/>
-                        </w:rPr>
-                        <w:t xml:space="preserve"> }}</w:t>
-                      </w:r>
-                    </w:p>
-                    <w:p>
-                      <w:pPr>
-                        <w:pStyle w:val="ListParagraph"/>
-                        <w:tabs>
-                          <w:tab w:val="left" w:pos="68"/>
-                        </w:tabs>
-                        <w:spacing w:line="240" w:lineRule="auto"/>
-                        <w:contextualSpacing/>
-                        <w:rPr>
-                          <w:b/>
-                          <w:bCs/>
-                          <w:sz w:val="24"/>
-                          <w:szCs w:val="24"/>
-                        </w:rPr>
-                      </w:pPr>
-                      <w:r>
-                        <w:rPr>
-                          <w:b/>
-                          <w:bCs/>
-                          <w:sz w:val="24"/>
-                          <w:szCs w:val="24"/>
-                        </w:rPr>
-                        <w:t xml:space="preserve">{%- </w:t>
-                      </w:r>
-                      <w:proofErr w:type="spellStart"/>
-                      <w:r>
-                        <w:rPr>
-                          <w:b/>
-                          <w:bCs/>
-                          <w:sz w:val="24"/>
-                          <w:szCs w:val="24"/>
-                        </w:rPr>
-                        <w:t>endif</w:t>
-                      </w:r>
-                      <w:proofErr w:type="spellEnd"/>
-                      <w:r>
-                        <w:rPr>
-                          <w:b/>
-                          <w:bCs/>
-                          <w:sz w:val="24"/>
-                          <w:szCs w:val="24"/>
-                        </w:rPr>
-                        <w:t xml:space="preserve"> %}</w:t>
-                      </w:r>
-                    </w:p>
-                    <w:p>
-                      <w:pPr>
-                        <w:pStyle w:val="ListParagraph"/>
-                        <w:tabs>
-                          <w:tab w:val="left" w:pos="68"/>
-                        </w:tabs>
-                        <w:spacing w:line="240" w:lineRule="auto"/>
-                        <w:contextualSpacing/>
-                        <w:rPr>
-                          <w:b/>
-                          <w:bCs/>
-                          <w:sz w:val="24"/>
-                          <w:szCs w:val="24"/>
-                        </w:rPr>
-                      </w:pPr>
-                    </w:p>
-                    <w:p>
-                      <w:pPr>
-                        <w:pStyle w:val="ListParagraph"/>
-                        <w:tabs>
-                          <w:tab w:val="left" w:pos="68"/>
-                        </w:tabs>
-                        <w:spacing w:line="240" w:lineRule="auto"/>
-                        <w:contextualSpacing/>
-                        <w:rPr>
-                          <w:b/>
-                          <w:bCs/>
-                          <w:sz w:val="24"/>
-                          <w:szCs w:val="24"/>
-                        </w:rPr>
-                      </w:pPr>
-                      <w:r>
-                        <w:rPr>
-                          <w:b/>
-                          <w:bCs/>
-                          <w:sz w:val="24"/>
-                          <w:szCs w:val="24"/>
-                        </w:rPr>
-                        <w:t xml:space="preserve">{%- </w:t>
-                      </w:r>
-                      <w:proofErr w:type="spellStart"/>
-                      <w:r>
-                        <w:rPr>
-                          <w:b/>
-                          <w:bCs/>
-                          <w:sz w:val="24"/>
-                          <w:szCs w:val="24"/>
-                        </w:rPr>
-                        <w:t>if</w:t>
-                      </w:r>
-                      <w:proofErr w:type="spellEnd"/>
-                      <w:r>
-                        <w:rPr>
-                          <w:b/>
-                          <w:bCs/>
-                          <w:sz w:val="24"/>
-                          <w:szCs w:val="24"/>
-                        </w:rPr>
-                        <w:t xml:space="preserve"> </w:t>
-                      </w:r>
-                      <w:proofErr w:type="spellStart"/>
-                      <w:r>
-                        <w:rPr>
-                          <w:b/>
-                          <w:bCs/>
-                          <w:sz w:val="24"/>
-                          <w:szCs w:val="24"/>
-                        </w:rPr>
-                        <w:t>projeto.servicos.tem_adicionais</w:t>
-                      </w:r>
-                      <w:proofErr w:type="spellEnd"/>
-                      <w:r>
-                        <w:rPr>
-                          <w:b/>
-                          <w:bCs/>
-                          <w:sz w:val="24"/>
-                          <w:szCs w:val="24"/>
-                        </w:rPr>
-                        <w:t xml:space="preserve"> %}</w:t>
-                      </w:r>
-                    </w:p>
-                    <w:p>
-                      <w:pPr>
-                        <w:pStyle w:val="ListParagraph"/>
-                        <w:tabs>
-                          <w:tab w:val="left" w:pos="68"/>
-                        </w:tabs>
-                        <w:spacing w:line="240" w:lineRule="auto"/>
-                        <w:contextualSpacing/>
-                        <w:rPr>
-                          <w:b/>
-                          <w:bCs/>
-                          <w:sz w:val="24"/>
-                          <w:szCs w:val="24"/>
-                        </w:rPr>
-                      </w:pPr>
-                      <w:r>
-                        <w:rPr>
-                          <w:b/>
-                          <w:bCs/>
-                          <w:sz w:val="24"/>
-                          <w:szCs w:val="24"/>
-                        </w:rPr>
-                        <w:t xml:space="preserve"> Adicionais:</w:t>
-                      </w:r>
-                    </w:p>
-                    <w:p>
-                      <w:pPr>
-                        <w:pStyle w:val="ListParagraph"/>
-                        <w:tabs>
-                          <w:tab w:val="left" w:pos="68"/>
-                        </w:tabs>
-                        <w:spacing w:line="240" w:lineRule="auto"/>
-                        <w:contextualSpacing/>
-                        <w:rPr>
-                          <w:b/>
-                          <w:bCs/>
-                          <w:sz w:val="24"/>
-                          <w:szCs w:val="24"/>
-                        </w:rPr>
-                      </w:pPr>
-                      <w:r>
-                        <w:rPr>
-                          <w:b/>
-                          <w:bCs/>
-                          <w:sz w:val="24"/>
-                          <w:szCs w:val="24"/>
-                        </w:rPr>
-                        <w:t xml:space="preserve">{%- for adicional in </w:t>
-                      </w:r>
-                      <w:proofErr w:type="spellStart"/>
-                      <w:r>
-                        <w:rPr>
-                          <w:b/>
-                          <w:bCs/>
-                          <w:sz w:val="24"/>
-                          <w:szCs w:val="24"/>
-                        </w:rPr>
-                        <w:t>projeto.servicos.adicionais</w:t>
-                      </w:r>
-                      <w:proofErr w:type="spellEnd"/>
-                      <w:r>
-                        <w:rPr>
-                          <w:b/>
-                          <w:bCs/>
-                          <w:sz w:val="24"/>
-                          <w:szCs w:val="24"/>
-                        </w:rPr>
-                        <w:t xml:space="preserve"> %}</w:t>
-                      </w:r>
-                    </w:p>
-                    <w:p>
-                      <w:pPr>
-                        <w:pStyle w:val="ListParagraph"/>
-                        <w:tabs>
-                          <w:tab w:val="left" w:pos="68"/>
-                        </w:tabs>
-                        <w:spacing w:line="240" w:lineRule="auto"/>
-                        <w:contextualSpacing/>
-                        <w:rPr>
-                          <w:b/>
-                          <w:bCs/>
-                          <w:sz w:val="24"/>
-                          <w:szCs w:val="24"/>
-                        </w:rPr>
-                      </w:pPr>
-                      <w:r>
-                        <w:rPr>
-                          <w:b/>
-                          <w:bCs/>
-                          <w:sz w:val="24"/>
-                          <w:szCs w:val="24"/>
-                        </w:rPr>
-                        <w:t xml:space="preserve">  {{ </w:t>
-                      </w:r>
-                      <w:proofErr w:type="spellStart"/>
-                      <w:r>
-                        <w:rPr>
-                          <w:b/>
-                          <w:bCs/>
-                          <w:sz w:val="24"/>
-                          <w:szCs w:val="24"/>
-                        </w:rPr>
-                        <w:t>adicional.valor_formatado</w:t>
-                      </w:r>
-                      <w:proofErr w:type="spellEnd"/>
-                      <w:r>
-                        <w:rPr>
-                          <w:b/>
-                          <w:bCs/>
-                          <w:sz w:val="24"/>
-                          <w:szCs w:val="24"/>
-                        </w:rPr>
-                        <w:t xml:space="preserve"> }} - {{ </w:t>
-                      </w:r>
-                      <w:proofErr w:type="spellStart"/>
-                      <w:r>
-                        <w:rPr>
-                          <w:b/>
-                          <w:bCs/>
-                          <w:sz w:val="24"/>
-                          <w:szCs w:val="24"/>
-                        </w:rPr>
-                        <w:t>adicional.descricao</w:t>
-                      </w:r>
-                      <w:proofErr w:type="spellEnd"/>
-                      <w:r>
-                        <w:rPr>
-                          <w:b/>
-                          <w:bCs/>
-                          <w:sz w:val="24"/>
-                          <w:szCs w:val="24"/>
-                        </w:rPr>
-                        <w:t xml:space="preserve"> }}</w:t>
-                      </w:r>
-                    </w:p>
-                    <w:p>
-                      <w:pPr>
-                        <w:pStyle w:val="ListParagraph"/>
-                        <w:tabs>
-                          <w:tab w:val="left" w:pos="68"/>
-                        </w:tabs>
-                        <w:spacing w:line="240" w:lineRule="auto"/>
-                        <w:contextualSpacing/>
-                        <w:rPr>
-                          <w:b/>
-                          <w:bCs/>
-                          <w:sz w:val="24"/>
-                          <w:szCs w:val="24"/>
-                        </w:rPr>
-                      </w:pPr>
-                      <w:r>
-                        <w:rPr>
-                          <w:b/>
-                          <w:bCs/>
-                          <w:sz w:val="24"/>
-                          <w:szCs w:val="24"/>
-                        </w:rPr>
-                        <w:t xml:space="preserve">{%- </w:t>
-                      </w:r>
-                      <w:proofErr w:type="spellStart"/>
-                      <w:r>
-                        <w:rPr>
-                          <w:b/>
-                          <w:bCs/>
-                          <w:sz w:val="24"/>
-                          <w:szCs w:val="24"/>
-                        </w:rPr>
-                        <w:t>endfor</w:t>
-                      </w:r>
-                      <w:proofErr w:type="spellEnd"/>
-                      <w:r>
-                        <w:rPr>
-                          <w:b/>
-                          <w:bCs/>
-                          <w:sz w:val="24"/>
-                          <w:szCs w:val="24"/>
-                        </w:rPr>
-                        <w:t xml:space="preserve"> %}</w:t>
-                      </w:r>
-                    </w:p>
-                    <w:p>
-                      <w:pPr>
-                        <w:pStyle w:val="ListParagraph"/>
-                        <w:tabs>
-                          <w:tab w:val="left" w:pos="68"/>
-                        </w:tabs>
-                        <w:spacing w:line="240" w:lineRule="auto"/>
-                        <w:contextualSpacing/>
-                        <w:rPr>
-                          <w:b/>
-                          <w:bCs/>
-                          <w:sz w:val="24"/>
-                          <w:szCs w:val="24"/>
-                        </w:rPr>
-                      </w:pPr>
-                      <w:r>
-                        <w:rPr>
-                          <w:b/>
-                          <w:bCs/>
-                          <w:sz w:val="24"/>
-                          <w:szCs w:val="24"/>
-                        </w:rPr>
-                        <w:t xml:space="preserve">{%- </w:t>
-                      </w:r>
-                      <w:proofErr w:type="spellStart"/>
-                      <w:r>
-                        <w:rPr>
-                          <w:b/>
-                          <w:bCs/>
-                          <w:sz w:val="24"/>
-                          <w:szCs w:val="24"/>
-                        </w:rPr>
-                        <w:t>endif</w:t>
-                      </w:r>
-                      <w:proofErr w:type="spellEnd"/>
-                      <w:r>
-                        <w:rPr>
-                          <w:b/>
-                          <w:bCs/>
-                          <w:sz w:val="24"/>
-                          <w:szCs w:val="24"/>
-                        </w:rPr>
-                        <w:t xml:space="preserve"> %}</w:t>
-                      </w:r>
-                    </w:p>
-                    <w:p>
-                      <w:pPr>
-                        <w:pStyle w:val="ListParagraph"/>
-                        <w:tabs>
-                          <w:tab w:val="left" w:pos="68"/>
-                        </w:tabs>
-                        <w:spacing w:line="240" w:lineRule="auto"/>
-                        <w:contextualSpacing/>
-                        <w:rPr>
-                          <w:b/>
-                          <w:bCs/>
-                          <w:sz w:val="24"/>
-                          <w:szCs w:val="24"/>
-                        </w:rPr>
-                      </w:pPr>
-                    </w:p>
-                    <w:p>
-                      <w:pPr>
-                        <w:pStyle w:val="ListParagraph"/>
-                        <w:tabs>
-                          <w:tab w:val="left" w:pos="68"/>
-                        </w:tabs>
-                        <w:spacing w:line="240" w:lineRule="auto"/>
-                        <w:contextualSpacing/>
-                        <w:rPr>
-                          <w:b/>
-                          <w:bCs/>
-                          <w:sz w:val="24"/>
-                          <w:szCs w:val="24"/>
-                        </w:rPr>
-                      </w:pPr>
-                      <w:r>
-                        <w:rPr>
-                          <w:b/>
-                          <w:bCs/>
-                          <w:sz w:val="24"/>
-                          <w:szCs w:val="24"/>
-                        </w:rPr>
-                        <w:t xml:space="preserve">TOTAL DO PROJETO: {{ </w:t>
-                      </w:r>
-                      <w:proofErr w:type="spellStart"/>
-                      <w:r>
-                        <w:rPr>
-                          <w:b/>
-                          <w:bCs/>
-                          <w:sz w:val="24"/>
-                          <w:szCs w:val="24"/>
-                        </w:rPr>
-                        <w:t>projeto.valor_total_projeto_formatado</w:t>
-                      </w:r>
-                      <w:proofErr w:type="spellEnd"/>
-                      <w:r>
-                        <w:rPr>
-                          <w:b/>
-                          <w:bCs/>
-                          <w:sz w:val="24"/>
-                          <w:szCs w:val="24"/>
-                        </w:rPr>
-                        <w:t xml:space="preserve"> }}</w:t>
-                      </w:r>
-                    </w:p>
-                    <w:p>
-                      <w:pPr>
-                        <w:pStyle w:val="ListParagraph"/>
-                        <w:tabs>
-                          <w:tab w:val="left" w:pos="68"/>
-                        </w:tabs>
-                        <w:spacing w:line="240" w:lineRule="auto"/>
-                        <w:contextualSpacing/>
-                        <w:rPr>
-                          <w:b/>
-                          <w:bCs/>
-                          <w:sz w:val="24"/>
-                          <w:szCs w:val="24"/>
-                        </w:rPr>
-                      </w:pPr>
-                    </w:p>
-                    <w:p>
-                      <w:pPr>
-                        <w:pStyle w:val="ListParagraph"/>
-                        <w:tabs>
-                          <w:tab w:val="left" w:pos="68"/>
-                        </w:tabs>
-                        <w:spacing w:line="240" w:lineRule="auto"/>
-                        <w:contextualSpacing/>
-                        <w:rPr>
-                          <w:b/>
-                          <w:bCs/>
-                          <w:sz w:val="24"/>
-                          <w:szCs w:val="24"/>
-                        </w:rPr>
-                      </w:pPr>
-                      <w:r>
-                        <w:rPr>
-                          <w:b/>
-                          <w:bCs/>
-                          <w:sz w:val="24"/>
-                          <w:szCs w:val="24"/>
-                        </w:rPr>
-                        <w:t xml:space="preserve">{%- </w:t>
-                      </w:r>
-                      <w:proofErr w:type="spellStart"/>
-                      <w:r>
-                        <w:rPr>
-                          <w:b/>
-                          <w:bCs/>
-                          <w:sz w:val="24"/>
-                          <w:szCs w:val="24"/>
-                        </w:rPr>
-                        <w:t>endfor</w:t>
-                      </w:r>
-                      <w:proofErr w:type="spellEnd"/>
-                      <w:r>
-                        <w:rPr>
-                          <w:b/>
-                          <w:bCs/>
-                          <w:sz w:val="24"/>
-                          <w:szCs w:val="24"/>
-                        </w:rPr>
-                        <w:t xml:space="preserve"> %}</w:t>
-                      </w:r>
-                    </w:p>
-                    <w:p>
-                      <w:pPr>
-                        <w:pStyle w:val="ListParagraph"/>
-                        <w:tabs>
-                          <w:tab w:val="left" w:pos="68"/>
-                        </w:tabs>
-                        <w:spacing w:line="240" w:lineRule="auto"/>
-                        <w:ind w:left="0"/>
-                        <w:contextualSpacing/>
-                      </w:pPr>
-                      <w:r>
-                        <w:rPr>
-                          <w:b/>
-                          <w:bCs/>
-                          <w:sz w:val="24"/>
-                          <w:szCs w:val="24"/>
-                        </w:rPr>
-                        <w:t xml:space="preserve">TOTAL GLOBAL: {{ </w:t>
-                      </w:r>
-                      <w:proofErr w:type="spellStart"/>
-                      <w:r>
-                        <w:rPr>
-                          <w:b/>
-                          <w:bCs/>
-                          <w:sz w:val="24"/>
-                          <w:szCs w:val="24"/>
-                        </w:rPr>
-                        <w:t>total_global</w:t>
-                      </w:r>
-                      <w:proofErr w:type="spellEnd"/>
-                      <w:r>
-                        <w:rPr>
-                          <w:b/>
-                          <w:bCs/>
-                          <w:sz w:val="24"/>
-                          <w:szCs w:val="24"/>
-                        </w:rPr>
-                        <w:t xml:space="preserve"> }}</w:t>
-                      </w:r>
                     </w:p>
                   </w:sdtContent>
                 </w:sdt>
@@ -3617,7 +3603,7 @@
         <w:numRestart w:val="eachPage"/>
       </w:footnotePr>
       <w:pgSz w:w="11907" w:h="16840" w:code="9"/>
-      <w:pgMar w:top="1418" w:right="851" w:bottom="1247" w:left="737" w:header="397" w:footer="397" w:gutter="170"/>
+      <w:pgMar w:top="1418" w:right="851" w:bottom="1247" w:left="681" w:header="397" w:footer="397" w:gutter="170"/>
       <w:pgNumType w:start="1"/>
       <w:cols w:space="720"/>
       <w:noEndnote/>
@@ -3852,7 +3838,7 @@
           <wp:extent cx="1457325" cy="962660"/>
           <wp:effectExtent l="0" t="0" r="9525" b="0"/>
           <wp:wrapSquare wrapText="bothSides"/>
-          <wp:docPr id="1974949132" name="Imagem 1" descr="Logotipo&#10;&#10;Descrição gerada automaticamente"/>
+          <wp:docPr id="503309227" name="Imagem 1" descr="Logotipo&#10;&#10;Descrição gerada automaticamente"/>
           <wp:cNvGraphicFramePr>
             <a:graphicFrameLocks xmlns:a="http://schemas.openxmlformats.org/drawingml/2006/main" noChangeAspect="1"/>
           </wp:cNvGraphicFramePr>
@@ -5954,10 +5940,10 @@
     <w:rsid w:val="00061B09"/>
     <w:rsid w:val="00080352"/>
     <w:rsid w:val="0015718A"/>
-    <w:rsid w:val="001A1700"/>
     <w:rsid w:val="001C534B"/>
     <w:rsid w:val="00203D8A"/>
     <w:rsid w:val="00224867"/>
+    <w:rsid w:val="0022603B"/>
     <w:rsid w:val="00247EDD"/>
     <w:rsid w:val="00283832"/>
     <w:rsid w:val="00295AC2"/>
@@ -5966,7 +5952,10 @@
     <w:rsid w:val="00324165"/>
     <w:rsid w:val="00325688"/>
     <w:rsid w:val="00355427"/>
+    <w:rsid w:val="00356759"/>
+    <w:rsid w:val="0036028B"/>
     <w:rsid w:val="00367587"/>
+    <w:rsid w:val="00381087"/>
     <w:rsid w:val="00394730"/>
     <w:rsid w:val="00395F20"/>
     <w:rsid w:val="003A1D3E"/>
@@ -5975,39 +5964,59 @@
     <w:rsid w:val="004665F2"/>
     <w:rsid w:val="00484D6C"/>
     <w:rsid w:val="004D09DA"/>
+    <w:rsid w:val="004D4C55"/>
     <w:rsid w:val="00500456"/>
     <w:rsid w:val="00510429"/>
     <w:rsid w:val="005150F0"/>
     <w:rsid w:val="00595903"/>
     <w:rsid w:val="00595B26"/>
+    <w:rsid w:val="005C6022"/>
     <w:rsid w:val="00636E33"/>
     <w:rsid w:val="006A3836"/>
-    <w:rsid w:val="006A3D16"/>
+    <w:rsid w:val="006C2824"/>
     <w:rsid w:val="00777D57"/>
-    <w:rsid w:val="007D4AA9"/>
+    <w:rsid w:val="007A1190"/>
+    <w:rsid w:val="007B5A39"/>
     <w:rsid w:val="007E3134"/>
     <w:rsid w:val="008954A0"/>
     <w:rsid w:val="008C136F"/>
     <w:rsid w:val="0090330B"/>
     <w:rsid w:val="00936B0A"/>
+    <w:rsid w:val="00953035"/>
+    <w:rsid w:val="009C4D62"/>
+    <w:rsid w:val="009D3F6A"/>
+    <w:rsid w:val="00A70877"/>
     <w:rsid w:val="00AB4CEC"/>
     <w:rsid w:val="00AC507E"/>
     <w:rsid w:val="00AD3F69"/>
     <w:rsid w:val="00AE65B9"/>
+    <w:rsid w:val="00AF17A9"/>
     <w:rsid w:val="00B94D67"/>
     <w:rsid w:val="00BE3DA1"/>
+    <w:rsid w:val="00C01780"/>
     <w:rsid w:val="00C23068"/>
     <w:rsid w:val="00C545DD"/>
     <w:rsid w:val="00C73F3D"/>
     <w:rsid w:val="00C841D8"/>
+    <w:rsid w:val="00CB5D0F"/>
+    <w:rsid w:val="00CD6F12"/>
+    <w:rsid w:val="00CE5A8E"/>
+    <w:rsid w:val="00CF69C1"/>
+    <w:rsid w:val="00D170DD"/>
     <w:rsid w:val="00D45127"/>
     <w:rsid w:val="00D8130E"/>
+    <w:rsid w:val="00DD602A"/>
     <w:rsid w:val="00DE18A1"/>
     <w:rsid w:val="00DF7CB1"/>
     <w:rsid w:val="00E060AE"/>
+    <w:rsid w:val="00E15132"/>
     <w:rsid w:val="00E23214"/>
+    <w:rsid w:val="00E41656"/>
     <w:rsid w:val="00E43202"/>
     <w:rsid w:val="00E62CED"/>
+    <w:rsid w:val="00ED34C6"/>
+    <w:rsid w:val="00F56DE5"/>
+    <w:rsid w:val="00FB73A3"/>
     <w:rsid w:val="00FD6DD4"/>
   </w:rsids>
   <m:mathPr>

</xml_diff>